<commit_message>
Livrable 4 - Word Doc (Update)
</commit_message>
<xml_diff>
--- a/Livrable_04.docx
+++ b/Livrable_04.docx
@@ -160,36 +160,60 @@
         </w:tabs>
         <w:spacing w:after="0" w:line="360" w:lineRule="auto"/>
         <w:rPr>
-          <w:i/>
-          <w:sz w:val="28"/>
-          <w:szCs w:val="24"/>
-        </w:rPr>
-      </w:pPr>
-      <w:r>
-        <w:rPr>
-          <w:i/>
-          <w:sz w:val="28"/>
-          <w:szCs w:val="24"/>
-        </w:rPr>
-        <w:tab/>
-      </w:r>
-      <w:r>
-        <w:rPr>
-          <w:i/>
-          <w:sz w:val="28"/>
-          <w:szCs w:val="24"/>
-        </w:rPr>
-        <w:t xml:space="preserve">Livrable 1 - </w:t>
-      </w:r>
-      <w:r>
-        <w:rPr>
           <w:b/>
           <w:bCs/>
           <w:i/>
           <w:sz w:val="28"/>
           <w:szCs w:val="24"/>
         </w:rPr>
-        <w:t xml:space="preserve">Répertoire GitHub et comptes </w:t>
+      </w:pPr>
+      <w:r>
+        <w:rPr>
+          <w:i/>
+          <w:sz w:val="28"/>
+          <w:szCs w:val="24"/>
+        </w:rPr>
+        <w:tab/>
+      </w:r>
+      <w:r>
+        <w:rPr>
+          <w:i/>
+          <w:sz w:val="28"/>
+          <w:szCs w:val="24"/>
+        </w:rPr>
+        <w:t xml:space="preserve">Livrable </w:t>
+      </w:r>
+      <w:r>
+        <w:rPr>
+          <w:i/>
+          <w:sz w:val="28"/>
+          <w:szCs w:val="24"/>
+        </w:rPr>
+        <w:t>4</w:t>
+      </w:r>
+      <w:r>
+        <w:rPr>
+          <w:i/>
+          <w:sz w:val="28"/>
+          <w:szCs w:val="24"/>
+        </w:rPr>
+        <w:t xml:space="preserve"> </w:t>
+      </w:r>
+      <w:r>
+        <w:rPr>
+          <w:i/>
+          <w:sz w:val="28"/>
+          <w:szCs w:val="24"/>
+        </w:rPr>
+        <w:t>–</w:t>
+      </w:r>
+      <w:r>
+        <w:rPr>
+          <w:i/>
+          <w:sz w:val="28"/>
+          <w:szCs w:val="24"/>
+        </w:rPr>
+        <w:t xml:space="preserve"> </w:t>
       </w:r>
       <w:r>
         <w:rPr>
@@ -199,8 +223,21 @@
           <w:sz w:val="28"/>
           <w:szCs w:val="24"/>
         </w:rPr>
-        <w:tab/>
-      </w:r>
+        <w:t>Fonctionnalités</w:t>
+      </w:r>
+    </w:p>
+    <w:p>
+      <w:pPr>
+        <w:tabs>
+          <w:tab w:val="left" w:pos="3402"/>
+        </w:tabs>
+        <w:spacing w:after="0" w:line="360" w:lineRule="auto"/>
+        <w:rPr>
+          <w:i/>
+          <w:sz w:val="28"/>
+          <w:szCs w:val="24"/>
+        </w:rPr>
+      </w:pPr>
       <w:r>
         <w:rPr>
           <w:b/>
@@ -209,7 +246,29 @@
           <w:sz w:val="28"/>
           <w:szCs w:val="24"/>
         </w:rPr>
-        <w:t>d’utilisateurs</w:t>
+        <w:tab/>
+      </w:r>
+      <w:proofErr w:type="gramStart"/>
+      <w:r>
+        <w:rPr>
+          <w:b/>
+          <w:bCs/>
+          <w:i/>
+          <w:sz w:val="28"/>
+          <w:szCs w:val="24"/>
+        </w:rPr>
+        <w:t>de</w:t>
+      </w:r>
+      <w:proofErr w:type="gramEnd"/>
+      <w:r>
+        <w:rPr>
+          <w:b/>
+          <w:bCs/>
+          <w:i/>
+          <w:sz w:val="28"/>
+          <w:szCs w:val="24"/>
+        </w:rPr>
+        <w:t xml:space="preserve"> l’utilisateur</w:t>
       </w:r>
       <w:r>
         <w:rPr>
@@ -489,31 +548,41 @@
         <w:rPr>
           <w:sz w:val="28"/>
           <w:szCs w:val="24"/>
-          <w:lang w:val="fr-CA"/>
-        </w:rPr>
-      </w:pPr>
-      <w:r>
-        <w:rPr>
-          <w:sz w:val="28"/>
-          <w:szCs w:val="24"/>
           <w:lang w:val="en-CA"/>
         </w:rPr>
+      </w:pPr>
+      <w:r>
+        <w:rPr>
+          <w:sz w:val="28"/>
+          <w:szCs w:val="24"/>
+          <w:lang w:val="en-CA"/>
+        </w:rPr>
         <w:tab/>
       </w:r>
-      <w:r>
-        <w:rPr>
-          <w:sz w:val="28"/>
-          <w:szCs w:val="24"/>
-          <w:lang w:val="fr-CA"/>
-        </w:rPr>
-        <w:t xml:space="preserve">Lamya </w:t>
-      </w:r>
       <w:proofErr w:type="spellStart"/>
       <w:r>
         <w:rPr>
           <w:sz w:val="28"/>
           <w:szCs w:val="24"/>
-          <w:lang w:val="fr-CA"/>
+          <w:lang w:val="en-CA"/>
+        </w:rPr>
+        <w:t>Lamya</w:t>
+      </w:r>
+      <w:proofErr w:type="spellEnd"/>
+      <w:r>
+        <w:rPr>
+          <w:sz w:val="28"/>
+          <w:szCs w:val="24"/>
+          <w:lang w:val="en-CA"/>
+        </w:rPr>
+        <w:t xml:space="preserve"> </w:t>
+      </w:r>
+      <w:proofErr w:type="spellStart"/>
+      <w:r>
+        <w:rPr>
+          <w:sz w:val="28"/>
+          <w:szCs w:val="24"/>
+          <w:lang w:val="en-CA"/>
         </w:rPr>
         <w:t>Abaline</w:t>
       </w:r>
@@ -522,7 +591,7 @@
         <w:rPr>
           <w:sz w:val="28"/>
           <w:szCs w:val="24"/>
-          <w:lang w:val="fr-CA"/>
+          <w:lang w:val="en-CA"/>
         </w:rPr>
         <w:tab/>
       </w:r>
@@ -530,7 +599,7 @@
         <w:rPr>
           <w:sz w:val="28"/>
           <w:szCs w:val="24"/>
-          <w:lang w:val="fr-CA"/>
+          <w:lang w:val="en-CA"/>
         </w:rPr>
         <w:tab/>
       </w:r>
@@ -538,7 +607,7 @@
         <w:rPr>
           <w:sz w:val="28"/>
           <w:szCs w:val="24"/>
-          <w:lang w:val="fr-CA"/>
+          <w:lang w:val="en-CA"/>
         </w:rPr>
         <w:tab/>
         <w:t>300038880</w:t>
@@ -559,7 +628,7 @@
         <w:rPr>
           <w:sz w:val="28"/>
           <w:szCs w:val="24"/>
-          <w:lang w:val="fr-CA"/>
+          <w:lang w:val="en-CA"/>
         </w:rPr>
         <w:tab/>
       </w:r>
@@ -1021,7 +1090,7 @@
           <w:sz w:val="28"/>
           <w:szCs w:val="24"/>
         </w:rPr>
-        <w:t>12 novembre 2018</w:t>
+        <w:t>28 novembre 2018</w:t>
       </w:r>
       <w:r>
         <w:rPr>
@@ -1033,522 +1102,467 @@
     </w:p>
     <w:p>
       <w:pPr>
-        <w:rPr>
-          <w:rFonts w:ascii="Times New Roman" w:hAnsi="Times New Roman" w:cs="Times New Roman"/>
-          <w:b/>
-          <w:bCs/>
-          <w:sz w:val="28"/>
-          <w:szCs w:val="28"/>
-        </w:rPr>
-      </w:pPr>
-      <w:r>
-        <w:rPr>
-          <w:rFonts w:ascii="Times New Roman" w:hAnsi="Times New Roman" w:cs="Times New Roman"/>
-          <w:b/>
-          <w:bCs/>
-          <w:sz w:val="28"/>
-          <w:szCs w:val="28"/>
-        </w:rPr>
+        <w:pStyle w:val="Heading1"/>
+      </w:pPr>
+      <w:r>
         <w:lastRenderedPageBreak/>
-        <w:t>Description du livrable 1</w:t>
+        <w:t>Introduction</w:t>
       </w:r>
     </w:p>
     <w:p>
       <w:pPr>
-        <w:rPr>
-          <w:rFonts w:ascii="Times New Roman" w:hAnsi="Times New Roman" w:cs="Times New Roman"/>
-          <w:sz w:val="32"/>
-          <w:szCs w:val="32"/>
-        </w:rPr>
-      </w:pPr>
-      <w:r>
-        <w:rPr>
-          <w:rFonts w:ascii="Times New Roman" w:hAnsi="Times New Roman" w:cs="Times New Roman"/>
-          <w:sz w:val="24"/>
-          <w:szCs w:val="24"/>
-        </w:rPr>
-        <w:t>Dans ce premier livrable</w:t>
-      </w:r>
-      <w:r>
-        <w:rPr>
-          <w:rFonts w:ascii="Times New Roman" w:hAnsi="Times New Roman" w:cs="Times New Roman"/>
-          <w:sz w:val="24"/>
-          <w:szCs w:val="24"/>
-        </w:rPr>
-        <w:t>,</w:t>
-      </w:r>
-      <w:r>
-        <w:rPr>
-          <w:rFonts w:ascii="Times New Roman" w:hAnsi="Times New Roman" w:cs="Times New Roman"/>
-          <w:sz w:val="24"/>
-          <w:szCs w:val="24"/>
+        <w:spacing w:before="100" w:beforeAutospacing="1" w:after="100" w:afterAutospacing="1" w:line="240" w:lineRule="auto"/>
+        <w:rPr>
+          <w:rFonts w:ascii="Times New Roman" w:eastAsia="Times New Roman" w:hAnsi="Times New Roman" w:cs="Times New Roman"/>
+          <w:color w:val="000000"/>
+          <w:sz w:val="24"/>
+          <w:szCs w:val="24"/>
+          <w:lang w:val="fr-CA" w:eastAsia="fr-CA"/>
+        </w:rPr>
+      </w:pPr>
+      <w:r>
+        <w:rPr>
+          <w:rFonts w:ascii="Times New Roman" w:eastAsia="Times New Roman" w:hAnsi="Times New Roman" w:cs="Times New Roman"/>
+          <w:color w:val="000000"/>
+          <w:sz w:val="24"/>
+          <w:szCs w:val="24"/>
+          <w:lang w:val="fr-CA" w:eastAsia="fr-CA"/>
+        </w:rPr>
+        <w:t>Grâce à ce</w:t>
+      </w:r>
+      <w:r>
+        <w:rPr>
+          <w:rFonts w:ascii="Times New Roman" w:eastAsia="Times New Roman" w:hAnsi="Times New Roman" w:cs="Times New Roman"/>
+          <w:color w:val="000000"/>
+          <w:sz w:val="24"/>
+          <w:szCs w:val="24"/>
+          <w:lang w:val="fr-CA" w:eastAsia="fr-CA"/>
+        </w:rPr>
+        <w:t xml:space="preserve"> projet scolaire, mon équipe et moi </w:t>
+      </w:r>
+      <w:r>
+        <w:rPr>
+          <w:rFonts w:ascii="Times New Roman" w:eastAsia="Times New Roman" w:hAnsi="Times New Roman" w:cs="Times New Roman"/>
+          <w:color w:val="000000"/>
+          <w:sz w:val="24"/>
+          <w:szCs w:val="24"/>
+          <w:lang w:val="fr-CA" w:eastAsia="fr-CA"/>
+        </w:rPr>
+        <w:t>avons</w:t>
+      </w:r>
+      <w:r>
+        <w:rPr>
+          <w:rFonts w:ascii="Times New Roman" w:eastAsia="Times New Roman" w:hAnsi="Times New Roman" w:cs="Times New Roman"/>
+          <w:color w:val="000000"/>
+          <w:sz w:val="24"/>
+          <w:szCs w:val="24"/>
+          <w:lang w:val="fr-CA" w:eastAsia="fr-CA"/>
+        </w:rPr>
+        <w:t xml:space="preserve"> développ</w:t>
+      </w:r>
+      <w:r>
+        <w:rPr>
+          <w:rFonts w:ascii="Times New Roman" w:eastAsia="Times New Roman" w:hAnsi="Times New Roman" w:cs="Times New Roman"/>
+          <w:color w:val="000000"/>
+          <w:sz w:val="24"/>
+          <w:szCs w:val="24"/>
+          <w:lang w:val="fr-CA" w:eastAsia="fr-CA"/>
+        </w:rPr>
+        <w:t>é</w:t>
+      </w:r>
+      <w:r>
+        <w:rPr>
+          <w:rFonts w:ascii="Times New Roman" w:eastAsia="Times New Roman" w:hAnsi="Times New Roman" w:cs="Times New Roman"/>
+          <w:color w:val="000000"/>
+          <w:sz w:val="24"/>
+          <w:szCs w:val="24"/>
+          <w:lang w:val="fr-CA" w:eastAsia="fr-CA"/>
+        </w:rPr>
+        <w:t xml:space="preserve"> une application mobile sur Android Studio. Ce projet consist</w:t>
+      </w:r>
+      <w:r>
+        <w:rPr>
+          <w:rFonts w:ascii="Times New Roman" w:eastAsia="Times New Roman" w:hAnsi="Times New Roman" w:cs="Times New Roman"/>
+          <w:color w:val="000000"/>
+          <w:sz w:val="24"/>
+          <w:szCs w:val="24"/>
+          <w:lang w:val="fr-CA" w:eastAsia="fr-CA"/>
+        </w:rPr>
+        <w:t>ait</w:t>
+      </w:r>
+      <w:r>
+        <w:rPr>
+          <w:rFonts w:ascii="Times New Roman" w:eastAsia="Times New Roman" w:hAnsi="Times New Roman" w:cs="Times New Roman"/>
+          <w:color w:val="000000"/>
+          <w:sz w:val="24"/>
+          <w:szCs w:val="24"/>
+          <w:lang w:val="fr-CA" w:eastAsia="fr-CA"/>
+        </w:rPr>
+        <w:t xml:space="preserve"> à développer un système qui permet d’afficher aux utilisateurs des offres de services ménagers offerts par des fournisseurs</w:t>
+      </w:r>
+      <w:r>
+        <w:rPr>
+          <w:rFonts w:ascii="Times New Roman" w:eastAsia="Times New Roman" w:hAnsi="Times New Roman" w:cs="Times New Roman"/>
+          <w:color w:val="000000"/>
+          <w:sz w:val="24"/>
+          <w:szCs w:val="24"/>
+          <w:lang w:val="fr-CA" w:eastAsia="fr-CA"/>
+        </w:rPr>
+        <w:t xml:space="preserve"> en utilisant la méthode du</w:t>
+      </w:r>
+      <w:r>
+        <w:rPr>
+          <w:rFonts w:ascii="Times New Roman" w:eastAsia="Times New Roman" w:hAnsi="Times New Roman" w:cs="Times New Roman"/>
+          <w:color w:val="000000"/>
+          <w:sz w:val="24"/>
+          <w:szCs w:val="24"/>
+          <w:lang w:val="fr-CA" w:eastAsia="fr-CA"/>
+        </w:rPr>
+        <w:t xml:space="preserve"> processus agile. </w:t>
+      </w:r>
+      <w:r>
+        <w:rPr>
+          <w:rFonts w:ascii="Times New Roman" w:eastAsia="Times New Roman" w:hAnsi="Times New Roman" w:cs="Times New Roman"/>
+          <w:color w:val="000000"/>
+          <w:sz w:val="24"/>
+          <w:szCs w:val="24"/>
+          <w:lang w:val="fr-CA" w:eastAsia="fr-CA"/>
+        </w:rPr>
+        <w:t>Lors</w:t>
+      </w:r>
+      <w:r>
+        <w:rPr>
+          <w:rFonts w:ascii="Times New Roman" w:eastAsia="Times New Roman" w:hAnsi="Times New Roman" w:cs="Times New Roman"/>
+          <w:color w:val="000000"/>
+          <w:sz w:val="24"/>
+          <w:szCs w:val="24"/>
+          <w:lang w:val="fr-CA" w:eastAsia="fr-CA"/>
+        </w:rPr>
+        <w:t xml:space="preserve"> ce projet</w:t>
+      </w:r>
+      <w:r>
+        <w:rPr>
+          <w:rFonts w:ascii="Times New Roman" w:eastAsia="Times New Roman" w:hAnsi="Times New Roman" w:cs="Times New Roman"/>
+          <w:color w:val="000000"/>
+          <w:sz w:val="24"/>
+          <w:szCs w:val="24"/>
+          <w:lang w:val="fr-CA" w:eastAsia="fr-CA"/>
+        </w:rPr>
+        <w:t>, nous avons utilisés différentes ressources pour nous aider à faire ce qui était demandé.</w:t>
+      </w:r>
+      <w:r>
+        <w:rPr>
+          <w:rFonts w:ascii="Times New Roman" w:eastAsia="Times New Roman" w:hAnsi="Times New Roman" w:cs="Times New Roman"/>
+          <w:color w:val="000000"/>
+          <w:sz w:val="24"/>
+          <w:szCs w:val="24"/>
+          <w:lang w:val="fr-CA" w:eastAsia="fr-CA"/>
         </w:rPr>
         <w:t xml:space="preserve"> </w:t>
       </w:r>
       <w:r>
         <w:rPr>
-          <w:rFonts w:ascii="Times New Roman" w:hAnsi="Times New Roman" w:cs="Times New Roman"/>
-          <w:sz w:val="24"/>
-          <w:szCs w:val="24"/>
-        </w:rPr>
-        <w:t xml:space="preserve">on a créé un répertoire </w:t>
+          <w:rFonts w:ascii="Times New Roman" w:eastAsia="Times New Roman" w:hAnsi="Times New Roman" w:cs="Times New Roman"/>
+          <w:color w:val="000000"/>
+          <w:sz w:val="24"/>
+          <w:szCs w:val="24"/>
+          <w:lang w:val="fr-CA" w:eastAsia="fr-CA"/>
+        </w:rPr>
+        <w:t>Dans notre application, n</w:t>
+      </w:r>
+      <w:r>
+        <w:rPr>
+          <w:rFonts w:ascii="Times New Roman" w:eastAsia="Times New Roman" w:hAnsi="Times New Roman" w:cs="Times New Roman"/>
+          <w:color w:val="000000"/>
+          <w:sz w:val="24"/>
+          <w:szCs w:val="24"/>
+          <w:lang w:val="fr-CA" w:eastAsia="fr-CA"/>
+        </w:rPr>
+        <w:t>ous traitons les données locales avec une base de données SQL tels que le nom, le courriel et le mot de passe des utilisateurs ainsi qu’une liste de services offerts par les fournisseurs. Notre application est développée en Jav</w:t>
+      </w:r>
+      <w:r>
+        <w:rPr>
+          <w:rFonts w:ascii="Times New Roman" w:eastAsia="Times New Roman" w:hAnsi="Times New Roman" w:cs="Times New Roman"/>
+          <w:color w:val="000000"/>
+          <w:sz w:val="24"/>
+          <w:szCs w:val="24"/>
+          <w:lang w:val="fr-CA" w:eastAsia="fr-CA"/>
+        </w:rPr>
+        <w:t>a principalement</w:t>
+      </w:r>
+      <w:r>
+        <w:rPr>
+          <w:rFonts w:ascii="Times New Roman" w:eastAsia="Times New Roman" w:hAnsi="Times New Roman" w:cs="Times New Roman"/>
+          <w:color w:val="000000"/>
+          <w:sz w:val="24"/>
+          <w:szCs w:val="24"/>
+          <w:lang w:val="fr-CA" w:eastAsia="fr-CA"/>
+        </w:rPr>
+        <w:t xml:space="preserve">. Une de nos stratégies pour mieux coordonner et gérer le travail d’équipe </w:t>
+      </w:r>
+      <w:r>
+        <w:rPr>
+          <w:rFonts w:ascii="Times New Roman" w:eastAsia="Times New Roman" w:hAnsi="Times New Roman" w:cs="Times New Roman"/>
+          <w:color w:val="000000"/>
+          <w:sz w:val="24"/>
+          <w:szCs w:val="24"/>
+          <w:lang w:val="fr-CA" w:eastAsia="fr-CA"/>
+        </w:rPr>
+        <w:t>a été</w:t>
+      </w:r>
+      <w:r>
+        <w:rPr>
+          <w:rFonts w:ascii="Times New Roman" w:eastAsia="Times New Roman" w:hAnsi="Times New Roman" w:cs="Times New Roman"/>
+          <w:color w:val="000000"/>
+          <w:sz w:val="24"/>
+          <w:szCs w:val="24"/>
+          <w:lang w:val="fr-CA" w:eastAsia="fr-CA"/>
+        </w:rPr>
+        <w:t xml:space="preserve"> d’utiliser Git et GitHub. De cette façon, notre travail </w:t>
+      </w:r>
+      <w:r>
+        <w:rPr>
+          <w:rFonts w:ascii="Times New Roman" w:eastAsia="Times New Roman" w:hAnsi="Times New Roman" w:cs="Times New Roman"/>
+          <w:color w:val="000000"/>
+          <w:sz w:val="24"/>
+          <w:szCs w:val="24"/>
+          <w:lang w:val="fr-CA" w:eastAsia="fr-CA"/>
+        </w:rPr>
+        <w:t>était</w:t>
+      </w:r>
+      <w:r>
+        <w:rPr>
+          <w:rFonts w:ascii="Times New Roman" w:eastAsia="Times New Roman" w:hAnsi="Times New Roman" w:cs="Times New Roman"/>
+          <w:color w:val="000000"/>
+          <w:sz w:val="24"/>
+          <w:szCs w:val="24"/>
+          <w:lang w:val="fr-CA" w:eastAsia="fr-CA"/>
+        </w:rPr>
+        <w:t xml:space="preserve"> disponible pour tous les membres de l’équipe et nous pouv</w:t>
+      </w:r>
+      <w:r>
+        <w:rPr>
+          <w:rFonts w:ascii="Times New Roman" w:eastAsia="Times New Roman" w:hAnsi="Times New Roman" w:cs="Times New Roman"/>
+          <w:color w:val="000000"/>
+          <w:sz w:val="24"/>
+          <w:szCs w:val="24"/>
+          <w:lang w:val="fr-CA" w:eastAsia="fr-CA"/>
+        </w:rPr>
+        <w:t>i</w:t>
+      </w:r>
+      <w:r>
+        <w:rPr>
+          <w:rFonts w:ascii="Times New Roman" w:eastAsia="Times New Roman" w:hAnsi="Times New Roman" w:cs="Times New Roman"/>
+          <w:color w:val="000000"/>
+          <w:sz w:val="24"/>
+          <w:szCs w:val="24"/>
+          <w:lang w:val="fr-CA" w:eastAsia="fr-CA"/>
+        </w:rPr>
+        <w:t xml:space="preserve">ons voir la contribution de chacun. De plus, nous avons créé un groupe de conversation sur Facebook Messenger pour communiquer plus efficacement entre coéquipiers. Afin de garder une vue globale de notre implémentation, nous </w:t>
+      </w:r>
+      <w:r>
+        <w:rPr>
+          <w:rFonts w:ascii="Times New Roman" w:eastAsia="Times New Roman" w:hAnsi="Times New Roman" w:cs="Times New Roman"/>
+          <w:color w:val="000000"/>
+          <w:sz w:val="24"/>
+          <w:szCs w:val="24"/>
+          <w:lang w:val="fr-CA" w:eastAsia="fr-CA"/>
+        </w:rPr>
+        <w:t xml:space="preserve">avons </w:t>
+      </w:r>
+      <w:r>
+        <w:rPr>
+          <w:rFonts w:ascii="Times New Roman" w:eastAsia="Times New Roman" w:hAnsi="Times New Roman" w:cs="Times New Roman"/>
+          <w:color w:val="000000"/>
+          <w:sz w:val="24"/>
+          <w:szCs w:val="24"/>
+          <w:lang w:val="fr-CA" w:eastAsia="fr-CA"/>
+        </w:rPr>
+        <w:t>fa</w:t>
+      </w:r>
+      <w:r>
+        <w:rPr>
+          <w:rFonts w:ascii="Times New Roman" w:eastAsia="Times New Roman" w:hAnsi="Times New Roman" w:cs="Times New Roman"/>
+          <w:color w:val="000000"/>
+          <w:sz w:val="24"/>
+          <w:szCs w:val="24"/>
+          <w:lang w:val="fr-CA" w:eastAsia="fr-CA"/>
+        </w:rPr>
+        <w:t>it</w:t>
+      </w:r>
+      <w:r>
+        <w:rPr>
+          <w:rFonts w:ascii="Times New Roman" w:eastAsia="Times New Roman" w:hAnsi="Times New Roman" w:cs="Times New Roman"/>
+          <w:color w:val="000000"/>
+          <w:sz w:val="24"/>
+          <w:szCs w:val="24"/>
+          <w:lang w:val="fr-CA" w:eastAsia="fr-CA"/>
+        </w:rPr>
+        <w:t xml:space="preserve"> de la modélisation avec des diagrammes UML que nous mett</w:t>
+      </w:r>
+      <w:r>
+        <w:rPr>
+          <w:rFonts w:ascii="Times New Roman" w:eastAsia="Times New Roman" w:hAnsi="Times New Roman" w:cs="Times New Roman"/>
+          <w:color w:val="000000"/>
+          <w:sz w:val="24"/>
+          <w:szCs w:val="24"/>
+          <w:lang w:val="fr-CA" w:eastAsia="fr-CA"/>
+        </w:rPr>
+        <w:t>i</w:t>
+      </w:r>
+      <w:r>
+        <w:rPr>
+          <w:rFonts w:ascii="Times New Roman" w:eastAsia="Times New Roman" w:hAnsi="Times New Roman" w:cs="Times New Roman"/>
+          <w:color w:val="000000"/>
+          <w:sz w:val="24"/>
+          <w:szCs w:val="24"/>
+          <w:lang w:val="fr-CA" w:eastAsia="fr-CA"/>
+        </w:rPr>
+        <w:t xml:space="preserve">ons à jour à chaque livrable. Sans oublier, nous </w:t>
+      </w:r>
+      <w:r>
+        <w:rPr>
+          <w:rFonts w:ascii="Times New Roman" w:eastAsia="Times New Roman" w:hAnsi="Times New Roman" w:cs="Times New Roman"/>
+          <w:color w:val="000000"/>
+          <w:sz w:val="24"/>
+          <w:szCs w:val="24"/>
+          <w:lang w:val="fr-CA" w:eastAsia="fr-CA"/>
+        </w:rPr>
+        <w:t xml:space="preserve">avons </w:t>
+      </w:r>
+      <w:r>
+        <w:rPr>
+          <w:rFonts w:ascii="Times New Roman" w:eastAsia="Times New Roman" w:hAnsi="Times New Roman" w:cs="Times New Roman"/>
+          <w:color w:val="000000"/>
+          <w:sz w:val="24"/>
+          <w:szCs w:val="24"/>
+          <w:lang w:val="fr-CA" w:eastAsia="fr-CA"/>
+        </w:rPr>
+        <w:t>utili</w:t>
+      </w:r>
+      <w:r>
+        <w:rPr>
+          <w:rFonts w:ascii="Times New Roman" w:eastAsia="Times New Roman" w:hAnsi="Times New Roman" w:cs="Times New Roman"/>
+          <w:color w:val="000000"/>
+          <w:sz w:val="24"/>
+          <w:szCs w:val="24"/>
+          <w:lang w:val="fr-CA" w:eastAsia="fr-CA"/>
+        </w:rPr>
+        <w:t>sé</w:t>
+      </w:r>
+      <w:r>
+        <w:rPr>
+          <w:rFonts w:ascii="Times New Roman" w:eastAsia="Times New Roman" w:hAnsi="Times New Roman" w:cs="Times New Roman"/>
+          <w:color w:val="000000"/>
+          <w:sz w:val="24"/>
+          <w:szCs w:val="24"/>
+          <w:lang w:val="fr-CA" w:eastAsia="fr-CA"/>
+        </w:rPr>
+        <w:t xml:space="preserve"> </w:t>
       </w:r>
       <w:proofErr w:type="spellStart"/>
       <w:r>
         <w:rPr>
-          <w:rFonts w:ascii="Times New Roman" w:hAnsi="Times New Roman" w:cs="Times New Roman"/>
-          <w:sz w:val="24"/>
-          <w:szCs w:val="24"/>
-        </w:rPr>
-        <w:t>Github</w:t>
+          <w:rFonts w:ascii="Times New Roman" w:eastAsia="Times New Roman" w:hAnsi="Times New Roman" w:cs="Times New Roman"/>
+          <w:color w:val="000000"/>
+          <w:sz w:val="24"/>
+          <w:szCs w:val="24"/>
+          <w:lang w:val="fr-CA" w:eastAsia="fr-CA"/>
+        </w:rPr>
+        <w:t>CircleCI</w:t>
       </w:r>
       <w:proofErr w:type="spellEnd"/>
       <w:r>
         <w:rPr>
-          <w:rFonts w:ascii="Times New Roman" w:hAnsi="Times New Roman" w:cs="Times New Roman"/>
-          <w:sz w:val="24"/>
-          <w:szCs w:val="24"/>
-        </w:rPr>
-        <w:t xml:space="preserve"> pour notre projet en premier en étant un moyen de communicat</w:t>
-      </w:r>
-      <w:r>
-        <w:rPr>
-          <w:rFonts w:ascii="Times New Roman" w:hAnsi="Times New Roman" w:cs="Times New Roman"/>
-          <w:sz w:val="24"/>
-          <w:szCs w:val="24"/>
-        </w:rPr>
-        <w:t>ion entre les membres du groupe</w:t>
-      </w:r>
-      <w:r>
-        <w:rPr>
-          <w:rFonts w:ascii="Times New Roman" w:hAnsi="Times New Roman" w:cs="Times New Roman"/>
-          <w:sz w:val="24"/>
-          <w:szCs w:val="24"/>
-        </w:rPr>
-        <w:t xml:space="preserve">. </w:t>
-      </w:r>
-      <w:r>
-        <w:rPr>
-          <w:rFonts w:ascii="Times New Roman" w:hAnsi="Times New Roman" w:cs="Times New Roman"/>
-          <w:sz w:val="24"/>
-          <w:szCs w:val="24"/>
-        </w:rPr>
-        <w:t>S</w:t>
-      </w:r>
-      <w:r>
-        <w:rPr>
-          <w:rFonts w:ascii="Times New Roman" w:hAnsi="Times New Roman" w:cs="Times New Roman"/>
-          <w:sz w:val="24"/>
-          <w:szCs w:val="24"/>
-        </w:rPr>
-        <w:t xml:space="preserve">uivant les </w:t>
-      </w:r>
-      <w:r>
-        <w:rPr>
-          <w:rFonts w:ascii="Times New Roman" w:hAnsi="Times New Roman" w:cs="Times New Roman"/>
-          <w:sz w:val="24"/>
-          <w:szCs w:val="24"/>
-        </w:rPr>
-        <w:t>consignes,</w:t>
-      </w:r>
-      <w:r>
-        <w:rPr>
-          <w:rFonts w:ascii="Times New Roman" w:hAnsi="Times New Roman" w:cs="Times New Roman"/>
-          <w:sz w:val="24"/>
-          <w:szCs w:val="24"/>
-        </w:rPr>
-        <w:t xml:space="preserve"> l’application soumise est écrite en Java et construit</w:t>
-      </w:r>
-      <w:r>
-        <w:rPr>
-          <w:rFonts w:ascii="Times New Roman" w:hAnsi="Times New Roman" w:cs="Times New Roman"/>
-          <w:sz w:val="24"/>
-          <w:szCs w:val="24"/>
-        </w:rPr>
-        <w:t>e à l’aide d’Android Studio 3.1</w:t>
-      </w:r>
-      <w:r>
-        <w:rPr>
-          <w:rFonts w:ascii="Times New Roman" w:hAnsi="Times New Roman" w:cs="Times New Roman"/>
-          <w:sz w:val="24"/>
-          <w:szCs w:val="24"/>
-        </w:rPr>
-        <w:t>.</w:t>
-      </w:r>
-      <w:r>
-        <w:rPr>
-          <w:rFonts w:ascii="Times New Roman" w:hAnsi="Times New Roman" w:cs="Times New Roman"/>
-          <w:sz w:val="24"/>
-          <w:szCs w:val="24"/>
+          <w:rFonts w:ascii="Times New Roman" w:eastAsia="Times New Roman" w:hAnsi="Times New Roman" w:cs="Times New Roman"/>
+          <w:color w:val="000000"/>
+          <w:sz w:val="24"/>
+          <w:szCs w:val="24"/>
+          <w:lang w:val="fr-CA" w:eastAsia="fr-CA"/>
+        </w:rPr>
+        <w:t xml:space="preserve"> pour effectuer nos tests et pour permettre une intégration continue</w:t>
+      </w:r>
+      <w:r>
+        <w:rPr>
+          <w:rFonts w:ascii="Times New Roman" w:eastAsia="Times New Roman" w:hAnsi="Times New Roman" w:cs="Times New Roman"/>
+          <w:color w:val="000000"/>
+          <w:sz w:val="24"/>
+          <w:szCs w:val="24"/>
+          <w:lang w:val="fr-CA" w:eastAsia="fr-CA"/>
+        </w:rPr>
+        <w:t xml:space="preserve"> afin</w:t>
+      </w:r>
+      <w:r>
+        <w:rPr>
+          <w:rFonts w:ascii="Times New Roman" w:eastAsia="Times New Roman" w:hAnsi="Times New Roman" w:cs="Times New Roman"/>
+          <w:color w:val="000000"/>
+          <w:sz w:val="24"/>
+          <w:szCs w:val="24"/>
+          <w:lang w:val="fr-CA" w:eastAsia="fr-CA"/>
         </w:rPr>
         <w:t xml:space="preserve"> </w:t>
       </w:r>
       <w:r>
         <w:rPr>
-          <w:rFonts w:ascii="Times New Roman" w:hAnsi="Times New Roman" w:cs="Times New Roman"/>
-          <w:sz w:val="24"/>
-          <w:szCs w:val="24"/>
-        </w:rPr>
-        <w:t>Afin de stocker et récupérer les données de l’appli</w:t>
-      </w:r>
-      <w:r>
-        <w:rPr>
-          <w:rFonts w:ascii="Times New Roman" w:hAnsi="Times New Roman" w:cs="Times New Roman"/>
-          <w:sz w:val="24"/>
-          <w:szCs w:val="24"/>
-        </w:rPr>
-        <w:t>cation</w:t>
-      </w:r>
-      <w:r>
-        <w:rPr>
-          <w:rFonts w:ascii="Times New Roman" w:hAnsi="Times New Roman" w:cs="Times New Roman"/>
-          <w:sz w:val="24"/>
-          <w:szCs w:val="24"/>
-        </w:rPr>
-        <w:t>,</w:t>
-      </w:r>
-      <w:r>
-        <w:rPr>
-          <w:rFonts w:ascii="Times New Roman" w:hAnsi="Times New Roman" w:cs="Times New Roman"/>
-          <w:sz w:val="24"/>
-          <w:szCs w:val="24"/>
-        </w:rPr>
-        <w:t xml:space="preserve"> </w:t>
-      </w:r>
-      <w:r>
-        <w:rPr>
-          <w:rFonts w:ascii="Times New Roman" w:hAnsi="Times New Roman" w:cs="Times New Roman"/>
-          <w:sz w:val="24"/>
-          <w:szCs w:val="24"/>
-        </w:rPr>
-        <w:t>on s</w:t>
-      </w:r>
-      <w:r>
-        <w:rPr>
-          <w:rFonts w:ascii="Times New Roman" w:hAnsi="Times New Roman" w:cs="Times New Roman"/>
-          <w:sz w:val="24"/>
-          <w:szCs w:val="24"/>
-        </w:rPr>
-        <w:t>’est servi d’une base de donnée</w:t>
-      </w:r>
-      <w:r>
-        <w:rPr>
-          <w:rFonts w:ascii="Times New Roman" w:hAnsi="Times New Roman" w:cs="Times New Roman"/>
-          <w:sz w:val="24"/>
-          <w:szCs w:val="24"/>
-        </w:rPr>
-        <w:t xml:space="preserve"> SQLite. </w:t>
+          <w:rFonts w:ascii="Times New Roman" w:eastAsia="Times New Roman" w:hAnsi="Times New Roman" w:cs="Times New Roman"/>
+          <w:color w:val="000000"/>
+          <w:sz w:val="24"/>
+          <w:szCs w:val="24"/>
+          <w:lang w:val="fr-CA" w:eastAsia="fr-CA"/>
+        </w:rPr>
+        <w:t>d’</w:t>
+      </w:r>
+      <w:r>
+        <w:rPr>
+          <w:rFonts w:ascii="Times New Roman" w:eastAsia="Times New Roman" w:hAnsi="Times New Roman" w:cs="Times New Roman"/>
+          <w:color w:val="000000"/>
+          <w:sz w:val="24"/>
+          <w:szCs w:val="24"/>
+          <w:lang w:val="fr-CA" w:eastAsia="fr-CA"/>
+        </w:rPr>
+        <w:t>éviter que le projet se complexifie et que des bugs s’introduisent peu à peu.</w:t>
       </w:r>
     </w:p>
     <w:p>
       <w:pPr>
         <w:rPr>
-          <w:rFonts w:ascii="Times New Roman" w:hAnsi="Times New Roman" w:cs="Times New Roman"/>
-          <w:b/>
-          <w:bCs/>
-          <w:sz w:val="24"/>
-          <w:szCs w:val="24"/>
-        </w:rPr>
-      </w:pPr>
-      <w:r>
-        <w:rPr>
-          <w:rFonts w:ascii="Times New Roman" w:hAnsi="Times New Roman" w:cs="Times New Roman"/>
-          <w:sz w:val="24"/>
-          <w:szCs w:val="24"/>
-        </w:rPr>
-        <w:t>Comme</w:t>
-      </w:r>
-      <w:r>
-        <w:rPr>
-          <w:rFonts w:ascii="Times New Roman" w:hAnsi="Times New Roman" w:cs="Times New Roman"/>
-          <w:b/>
-          <w:bCs/>
-          <w:sz w:val="24"/>
-          <w:szCs w:val="24"/>
-        </w:rPr>
-        <w:t xml:space="preserve"> </w:t>
-      </w:r>
-      <w:r>
-        <w:rPr>
-          <w:rFonts w:ascii="Times New Roman" w:hAnsi="Times New Roman" w:cs="Times New Roman"/>
-          <w:sz w:val="24"/>
-          <w:szCs w:val="24"/>
-        </w:rPr>
-        <w:t>le montre le diag</w:t>
-      </w:r>
-      <w:r>
-        <w:rPr>
-          <w:rFonts w:ascii="Times New Roman" w:hAnsi="Times New Roman" w:cs="Times New Roman"/>
-          <w:sz w:val="24"/>
-          <w:szCs w:val="24"/>
-        </w:rPr>
-        <w:t>ramme UML ci-dessous</w:t>
-      </w:r>
-      <w:r>
-        <w:rPr>
-          <w:rFonts w:ascii="Times New Roman" w:hAnsi="Times New Roman" w:cs="Times New Roman"/>
-          <w:sz w:val="24"/>
-          <w:szCs w:val="24"/>
-        </w:rPr>
-        <w:t>, on a créé</w:t>
-      </w:r>
-      <w:r>
-        <w:rPr>
-          <w:rFonts w:ascii="Times New Roman" w:hAnsi="Times New Roman" w:cs="Times New Roman"/>
-          <w:sz w:val="24"/>
-          <w:szCs w:val="24"/>
-        </w:rPr>
-        <w:t xml:space="preserve"> une super classe </w:t>
-      </w:r>
-      <w:proofErr w:type="spellStart"/>
-      <w:r>
-        <w:rPr>
-          <w:rFonts w:ascii="Times New Roman" w:hAnsi="Times New Roman" w:cs="Times New Roman"/>
-          <w:sz w:val="24"/>
-          <w:szCs w:val="24"/>
-        </w:rPr>
-        <w:t>A</w:t>
-      </w:r>
-      <w:r>
-        <w:rPr>
-          <w:rFonts w:ascii="Times New Roman" w:hAnsi="Times New Roman" w:cs="Times New Roman"/>
-          <w:sz w:val="24"/>
-          <w:szCs w:val="24"/>
-        </w:rPr>
-        <w:t>ccount</w:t>
-      </w:r>
-      <w:proofErr w:type="spellEnd"/>
-      <w:r>
-        <w:rPr>
-          <w:rFonts w:ascii="Times New Roman" w:hAnsi="Times New Roman" w:cs="Times New Roman"/>
-          <w:sz w:val="24"/>
-          <w:szCs w:val="24"/>
-        </w:rPr>
-        <w:t xml:space="preserve"> ayant comme sous classes </w:t>
-      </w:r>
-      <w:r>
-        <w:rPr>
-          <w:rFonts w:ascii="Times New Roman" w:hAnsi="Times New Roman" w:cs="Times New Roman"/>
-          <w:sz w:val="24"/>
-          <w:szCs w:val="24"/>
-        </w:rPr>
-        <w:t>:</w:t>
-      </w:r>
-      <w:r>
-        <w:rPr>
-          <w:rFonts w:ascii="Times New Roman" w:hAnsi="Times New Roman" w:cs="Times New Roman"/>
-          <w:sz w:val="24"/>
-          <w:szCs w:val="24"/>
-        </w:rPr>
-        <w:t xml:space="preserve"> </w:t>
-      </w:r>
-      <w:proofErr w:type="spellStart"/>
-      <w:r>
-        <w:rPr>
-          <w:rFonts w:ascii="Times New Roman" w:hAnsi="Times New Roman" w:cs="Times New Roman"/>
-          <w:sz w:val="24"/>
-          <w:szCs w:val="24"/>
-        </w:rPr>
-        <w:t>AdminAccount</w:t>
-      </w:r>
-      <w:proofErr w:type="spellEnd"/>
-      <w:r>
-        <w:rPr>
-          <w:rFonts w:ascii="Times New Roman" w:hAnsi="Times New Roman" w:cs="Times New Roman"/>
-          <w:sz w:val="24"/>
-          <w:szCs w:val="24"/>
-        </w:rPr>
-        <w:t>,</w:t>
-      </w:r>
-      <w:r>
-        <w:rPr>
-          <w:rFonts w:ascii="Times New Roman" w:hAnsi="Times New Roman" w:cs="Times New Roman"/>
-          <w:sz w:val="24"/>
-          <w:szCs w:val="24"/>
-        </w:rPr>
-        <w:t xml:space="preserve"> </w:t>
-      </w:r>
-      <w:proofErr w:type="spellStart"/>
-      <w:r>
-        <w:rPr>
-          <w:rFonts w:ascii="Times New Roman" w:hAnsi="Times New Roman" w:cs="Times New Roman"/>
-          <w:sz w:val="24"/>
-          <w:szCs w:val="24"/>
-        </w:rPr>
-        <w:t>ProviderAccount</w:t>
-      </w:r>
-      <w:proofErr w:type="spellEnd"/>
-      <w:r>
-        <w:rPr>
-          <w:rFonts w:ascii="Times New Roman" w:hAnsi="Times New Roman" w:cs="Times New Roman"/>
-          <w:sz w:val="24"/>
-          <w:szCs w:val="24"/>
-        </w:rPr>
-        <w:t xml:space="preserve"> et </w:t>
-      </w:r>
-      <w:proofErr w:type="spellStart"/>
-      <w:r>
-        <w:rPr>
-          <w:rFonts w:ascii="Times New Roman" w:hAnsi="Times New Roman" w:cs="Times New Roman"/>
-          <w:sz w:val="24"/>
-          <w:szCs w:val="24"/>
-        </w:rPr>
-        <w:t>UserAccount</w:t>
-      </w:r>
-      <w:proofErr w:type="spellEnd"/>
-      <w:r>
-        <w:rPr>
-          <w:rFonts w:ascii="Times New Roman" w:hAnsi="Times New Roman" w:cs="Times New Roman"/>
-          <w:sz w:val="24"/>
-          <w:szCs w:val="24"/>
-        </w:rPr>
-        <w:t>.</w:t>
-      </w:r>
-      <w:r>
-        <w:rPr>
-          <w:rFonts w:ascii="Times New Roman" w:hAnsi="Times New Roman" w:cs="Times New Roman"/>
-          <w:sz w:val="24"/>
-          <w:szCs w:val="24"/>
-        </w:rPr>
-        <w:t xml:space="preserve"> </w:t>
-      </w:r>
-      <w:r>
-        <w:rPr>
-          <w:rFonts w:ascii="Times New Roman" w:hAnsi="Times New Roman" w:cs="Times New Roman"/>
-          <w:sz w:val="24"/>
-          <w:szCs w:val="24"/>
-        </w:rPr>
-        <w:t xml:space="preserve">Ces classes sont liées aux classes : </w:t>
-      </w:r>
-      <w:proofErr w:type="spellStart"/>
-      <w:r>
-        <w:rPr>
-          <w:rFonts w:ascii="Times New Roman" w:hAnsi="Times New Roman" w:cs="Times New Roman"/>
-          <w:sz w:val="24"/>
-          <w:szCs w:val="24"/>
-        </w:rPr>
-        <w:t>WelcomeAct</w:t>
-      </w:r>
-      <w:r>
-        <w:rPr>
-          <w:rFonts w:ascii="Times New Roman" w:hAnsi="Times New Roman" w:cs="Times New Roman"/>
-          <w:sz w:val="24"/>
-          <w:szCs w:val="24"/>
-        </w:rPr>
-        <w:t>ivity</w:t>
-      </w:r>
-      <w:proofErr w:type="spellEnd"/>
-      <w:r>
-        <w:rPr>
-          <w:rFonts w:ascii="Times New Roman" w:hAnsi="Times New Roman" w:cs="Times New Roman"/>
-          <w:sz w:val="24"/>
-          <w:szCs w:val="24"/>
-        </w:rPr>
-        <w:t xml:space="preserve">, </w:t>
-      </w:r>
-      <w:proofErr w:type="spellStart"/>
-      <w:r>
-        <w:rPr>
-          <w:rFonts w:ascii="Times New Roman" w:hAnsi="Times New Roman" w:cs="Times New Roman"/>
-          <w:sz w:val="24"/>
-          <w:szCs w:val="24"/>
-        </w:rPr>
-        <w:t>SignUpActivity</w:t>
-      </w:r>
-      <w:proofErr w:type="spellEnd"/>
-      <w:r>
-        <w:rPr>
-          <w:rFonts w:ascii="Times New Roman" w:hAnsi="Times New Roman" w:cs="Times New Roman"/>
-          <w:sz w:val="24"/>
-          <w:szCs w:val="24"/>
-        </w:rPr>
-        <w:t xml:space="preserve">, </w:t>
-      </w:r>
-      <w:proofErr w:type="spellStart"/>
-      <w:r>
-        <w:rPr>
-          <w:rFonts w:ascii="Times New Roman" w:hAnsi="Times New Roman" w:cs="Times New Roman"/>
-          <w:sz w:val="24"/>
-          <w:szCs w:val="24"/>
-        </w:rPr>
-        <w:t>SignInActivity</w:t>
-      </w:r>
-      <w:proofErr w:type="spellEnd"/>
-      <w:r>
-        <w:rPr>
-          <w:rFonts w:ascii="Times New Roman" w:hAnsi="Times New Roman" w:cs="Times New Roman"/>
-          <w:sz w:val="24"/>
-          <w:szCs w:val="24"/>
-        </w:rPr>
-        <w:t xml:space="preserve"> et </w:t>
-      </w:r>
-      <w:proofErr w:type="spellStart"/>
-      <w:r>
-        <w:rPr>
-          <w:rFonts w:ascii="Times New Roman" w:hAnsi="Times New Roman" w:cs="Times New Roman"/>
-          <w:sz w:val="24"/>
-          <w:szCs w:val="24"/>
-        </w:rPr>
-        <w:t>DB_Handler</w:t>
-      </w:r>
-      <w:proofErr w:type="spellEnd"/>
-      <w:r>
-        <w:rPr>
-          <w:rFonts w:ascii="Times New Roman" w:hAnsi="Times New Roman" w:cs="Times New Roman"/>
-          <w:sz w:val="24"/>
-          <w:szCs w:val="24"/>
-        </w:rPr>
-        <w:t>.</w:t>
-      </w:r>
+          <w:lang w:val="fr-CA"/>
+        </w:rPr>
+      </w:pPr>
     </w:p>
     <w:p>
       <w:pPr>
         <w:pStyle w:val="Heading1"/>
       </w:pPr>
       <w:r>
-        <w:t>Introduction</w:t>
+        <w:t>Diagramme UML</w:t>
       </w:r>
     </w:p>
     <w:p>
-      <w:r>
-        <w:t>Livrable 1</w:t>
-      </w:r>
-    </w:p>
-    <w:p>
-      <w:r>
-        <w:t>L2</w:t>
-      </w:r>
-    </w:p>
-    <w:p>
-      <w:r>
-        <w:t>L3</w:t>
-      </w:r>
-    </w:p>
-    <w:p>
-      <w:r>
-        <w:t>L4</w:t>
-      </w:r>
-    </w:p>
-    <w:p/>
-    <w:p>
-      <w:pPr>
-        <w:pStyle w:val="Heading1"/>
-      </w:pPr>
-      <w:r>
-        <w:t>Diagramme UML</w:t>
-      </w:r>
-    </w:p>
-    <w:p>
+      <w:pPr>
+        <w:rPr>
+          <w:color w:val="FF0000"/>
+        </w:rPr>
+      </w:pPr>
       <w:proofErr w:type="spellStart"/>
       <w:r>
+        <w:rPr>
+          <w:color w:val="FF0000"/>
+        </w:rPr>
         <w:t>Uml</w:t>
       </w:r>
       <w:proofErr w:type="spellEnd"/>
       <w:r>
+        <w:rPr>
+          <w:color w:val="FF0000"/>
+        </w:rPr>
         <w:t xml:space="preserve"> Picture </w:t>
       </w:r>
       <w:proofErr w:type="spellStart"/>
       <w:r>
+        <w:rPr>
+          <w:color w:val="FF0000"/>
+        </w:rPr>
         <w:t>here</w:t>
       </w:r>
       <w:proofErr w:type="spellEnd"/>
@@ -1647,10 +1661,7 @@
           </w:tcPr>
           <w:p>
             <w:r>
-              <w:t xml:space="preserve">UML designer (L1), </w:t>
-            </w:r>
-            <w:r>
-              <w:t>Développeur (Testing)</w:t>
+              <w:t>UML designer (L1), Développeur (Testing)</w:t>
             </w:r>
           </w:p>
         </w:tc>
@@ -1664,7 +1675,7 @@
               <w:jc w:val="center"/>
             </w:pPr>
             <w:r>
-              <w:t>100</w:t>
+              <w:t>20</w:t>
             </w:r>
           </w:p>
         </w:tc>
@@ -1701,10 +1712,7 @@
           </w:tcPr>
           <w:p>
             <w:r>
-              <w:t>UML designer</w:t>
-            </w:r>
-            <w:r>
-              <w:t xml:space="preserve"> (L2),</w:t>
+              <w:t>UML designer (L2),</w:t>
             </w:r>
           </w:p>
         </w:tc>
@@ -1718,7 +1726,7 @@
               <w:jc w:val="center"/>
             </w:pPr>
             <w:r>
-              <w:t>100</w:t>
+              <w:t>20</w:t>
             </w:r>
           </w:p>
         </w:tc>
@@ -1769,7 +1777,7 @@
               <w:jc w:val="center"/>
             </w:pPr>
             <w:r>
-              <w:t>100</w:t>
+              <w:t>20</w:t>
             </w:r>
           </w:p>
         </w:tc>
@@ -1818,7 +1826,7 @@
               <w:jc w:val="center"/>
             </w:pPr>
             <w:r>
-              <w:t>100</w:t>
+              <w:t>20</w:t>
             </w:r>
           </w:p>
         </w:tc>
@@ -1855,14 +1863,14 @@
           </w:tcPr>
           <w:p>
             <w:r>
-              <w:t>Développeur (</w:t>
-            </w:r>
-            <w:r>
-              <w:t>SQL</w:t>
+              <w:t>Développeur (SQL</w:t>
             </w:r>
             <w:proofErr w:type="gramStart"/>
             <w:r>
-              <w:t xml:space="preserve">, </w:t>
+              <w:t>,</w:t>
+            </w:r>
+            <w:r>
+              <w:t xml:space="preserve"> </w:t>
             </w:r>
             <w:r>
               <w:t>)</w:t>
@@ -1880,7 +1888,7 @@
               <w:jc w:val="center"/>
             </w:pPr>
             <w:r>
-              <w:t>100</w:t>
+              <w:t>20</w:t>
             </w:r>
           </w:p>
         </w:tc>
@@ -1900,828 +1908,420 @@
     <w:p>
       <w:pPr>
         <w:rPr>
+          <w:color w:val="FF0000"/>
           <w:lang w:val="en-CA"/>
         </w:rPr>
       </w:pPr>
       <w:r>
         <w:rPr>
+          <w:color w:val="FF0000"/>
           <w:lang w:val="en-CA"/>
         </w:rPr>
-        <w:t xml:space="preserve">Places </w:t>
-      </w:r>
-      <w:r>
-        <w:rPr>
-          <w:lang w:val="en-CA"/>
-        </w:rPr>
-        <w:t xml:space="preserve">ALL </w:t>
-      </w:r>
-      <w:r>
-        <w:rPr>
-          <w:lang w:val="en-CA"/>
-        </w:rPr>
-        <w:t>screenshots of t</w:t>
-      </w:r>
-      <w:r>
-        <w:rPr>
-          <w:lang w:val="en-CA"/>
-        </w:rPr>
-        <w:t>he app here</w:t>
+        <w:t>Places ALL screenshots of the app here</w:t>
       </w:r>
     </w:p>
     <w:p>
       <w:pPr>
-        <w:pStyle w:val="Heading1"/>
         <w:rPr>
           <w:lang w:val="en-CA"/>
         </w:rPr>
       </w:pPr>
-      <w:r>
-        <w:rPr>
-          <w:lang w:val="en-CA"/>
-        </w:rPr>
-        <w:t>Lessons Learned</w:t>
-      </w:r>
     </w:p>
     <w:p>
       <w:pPr>
-        <w:pStyle w:val="ListParagraph"/>
-        <w:numPr>
-          <w:ilvl w:val="0"/>
-          <w:numId w:val="8"/>
-        </w:numPr>
+        <w:pStyle w:val="Heading1"/>
         <w:rPr>
           <w:lang w:val="en-CA"/>
         </w:rPr>
       </w:pPr>
-      <w:bookmarkStart w:id="0" w:name="_GoBack"/>
-      <w:bookmarkEnd w:id="0"/>
+      <w:r>
+        <w:rPr>
+          <w:lang w:val="en-CA"/>
+        </w:rPr>
+        <w:t>L</w:t>
+      </w:r>
+      <w:proofErr w:type="spellStart"/>
+      <w:r>
+        <w:t>eçon</w:t>
+      </w:r>
+      <w:r>
+        <w:t>s</w:t>
+      </w:r>
+      <w:proofErr w:type="spellEnd"/>
+      <w:r>
+        <w:t xml:space="preserve"> apprise</w:t>
+      </w:r>
+      <w:r>
+        <w:t>s</w:t>
+      </w:r>
     </w:p>
-    <w:p>
-      <w:pPr>
-        <w:rPr>
-          <w:lang w:val="en-CA"/>
-        </w:rPr>
-      </w:pPr>
-    </w:p>
-    <w:p>
-      <w:pPr>
-        <w:rPr>
-          <w:lang w:val="en-CA"/>
-        </w:rPr>
-      </w:pPr>
-    </w:p>
-    <w:p>
-      <w:pPr>
-        <w:rPr>
-          <w:rFonts w:ascii="Times New Roman" w:hAnsi="Times New Roman" w:cs="Times New Roman"/>
-          <w:b/>
-          <w:bCs/>
-          <w:sz w:val="40"/>
-          <w:szCs w:val="40"/>
-          <w:lang w:val="en-CA"/>
-        </w:rPr>
-      </w:pPr>
-    </w:p>
-    <w:p>
-      <w:pPr>
+    <w:tbl>
+      <w:tblPr>
+        <w:tblStyle w:val="TableGrid"/>
+        <w:tblW w:w="9649" w:type="dxa"/>
         <w:jc w:val="center"/>
-        <w:rPr>
-          <w:rFonts w:ascii="Times New Roman" w:hAnsi="Times New Roman" w:cs="Times New Roman"/>
-          <w:b/>
-          <w:bCs/>
-          <w:sz w:val="32"/>
-          <w:szCs w:val="32"/>
-          <w:lang w:val="en-CA"/>
-        </w:rPr>
-      </w:pPr>
-      <w:r>
-        <w:rPr>
-          <w:rFonts w:ascii="Times New Roman" w:hAnsi="Times New Roman" w:cs="Times New Roman"/>
-          <w:b/>
-          <w:bCs/>
-          <w:sz w:val="32"/>
-          <w:szCs w:val="32"/>
-          <w:lang w:val="en-CA"/>
-        </w:rPr>
-        <w:lastRenderedPageBreak/>
-        <w:t>UML</w:t>
-      </w:r>
-    </w:p>
-    <w:p>
-      <w:pPr>
-        <w:rPr>
-          <w:rFonts w:ascii="Times New Roman" w:hAnsi="Times New Roman" w:cs="Times New Roman"/>
-          <w:b/>
-          <w:bCs/>
-          <w:sz w:val="40"/>
-          <w:szCs w:val="40"/>
-        </w:rPr>
-      </w:pPr>
-      <w:r>
-        <w:rPr>
-          <w:rFonts w:ascii="Times New Roman" w:hAnsi="Times New Roman" w:cs="Times New Roman"/>
-          <w:b/>
-          <w:bCs/>
-          <w:noProof/>
-          <w:sz w:val="40"/>
-          <w:szCs w:val="40"/>
-          <w:lang w:eastAsia="ko-KR"/>
-        </w:rPr>
-        <w:drawing>
-          <wp:inline distT="0" distB="0" distL="0" distR="0" wp14:anchorId="0A62BE4B" wp14:editId="72B0845A">
-            <wp:extent cx="5898842" cy="8366477"/>
-            <wp:effectExtent l="0" t="0" r="0" b="0"/>
-            <wp:docPr id="2" name="Image 2"/>
-            <wp:cNvGraphicFramePr>
-              <a:graphicFrameLocks xmlns:a="http://schemas.openxmlformats.org/drawingml/2006/main" noChangeAspect="1"/>
-            </wp:cNvGraphicFramePr>
-            <a:graphic xmlns:a="http://schemas.openxmlformats.org/drawingml/2006/main">
-              <a:graphicData uri="http://schemas.openxmlformats.org/drawingml/2006/picture">
-                <pic:pic xmlns:pic="http://schemas.openxmlformats.org/drawingml/2006/picture">
-                  <pic:nvPicPr>
-                    <pic:cNvPr id="2" name="44743023_1607196322713675_3019956046014709760_n.jpg"/>
-                    <pic:cNvPicPr/>
-                  </pic:nvPicPr>
-                  <pic:blipFill rotWithShape="1">
-                    <a:blip r:embed="rId7">
-                      <a:extLst>
-                        <a:ext uri="{28A0092B-C50C-407E-A947-70E740481C1C}">
-                          <a14:useLocalDpi xmlns:a14="http://schemas.microsoft.com/office/drawing/2010/main" val="0"/>
-                        </a:ext>
-                      </a:extLst>
-                    </a:blip>
-                    <a:srcRect l="488" t="2382" r="1787" b="5487"/>
-                    <a:stretch/>
-                  </pic:blipFill>
-                  <pic:spPr bwMode="auto">
-                    <a:xfrm>
-                      <a:off x="0" y="0"/>
-                      <a:ext cx="5908720" cy="8380487"/>
-                    </a:xfrm>
-                    <a:prstGeom prst="rect">
-                      <a:avLst/>
-                    </a:prstGeom>
-                    <a:ln>
-                      <a:noFill/>
-                    </a:ln>
-                    <a:extLst>
-                      <a:ext uri="{53640926-AAD7-44D8-BBD7-CCE9431645EC}">
-                        <a14:shadowObscured xmlns:a14="http://schemas.microsoft.com/office/drawing/2010/main"/>
-                      </a:ext>
-                    </a:extLst>
-                  </pic:spPr>
-                </pic:pic>
-              </a:graphicData>
-            </a:graphic>
-          </wp:inline>
-        </w:drawing>
-      </w:r>
-    </w:p>
-    <w:p>
-      <w:pPr>
-        <w:rPr>
-          <w:rFonts w:ascii="Times New Roman" w:hAnsi="Times New Roman" w:cs="Times New Roman"/>
-          <w:b/>
-          <w:bCs/>
-          <w:sz w:val="28"/>
-          <w:szCs w:val="28"/>
-        </w:rPr>
-      </w:pPr>
-      <w:r>
-        <w:rPr>
-          <w:rFonts w:ascii="Times New Roman" w:hAnsi="Times New Roman" w:cs="Times New Roman"/>
-          <w:b/>
-          <w:bCs/>
-          <w:sz w:val="28"/>
-          <w:szCs w:val="28"/>
-        </w:rPr>
-        <w:lastRenderedPageBreak/>
-        <w:t>Exigences</w:t>
-      </w:r>
-    </w:p>
-    <w:p>
-      <w:pPr>
-        <w:rPr>
-          <w:rFonts w:ascii="Times New Roman" w:hAnsi="Times New Roman" w:cs="Times New Roman"/>
-          <w:sz w:val="28"/>
-          <w:szCs w:val="28"/>
-          <w:u w:val="single"/>
-        </w:rPr>
-      </w:pPr>
-      <w:r>
-        <w:rPr>
-          <w:rFonts w:ascii="Times New Roman" w:hAnsi="Times New Roman" w:cs="Times New Roman"/>
-          <w:sz w:val="28"/>
-          <w:szCs w:val="28"/>
-          <w:u w:val="single"/>
-        </w:rPr>
-        <w:t xml:space="preserve"> Exigences fonctionnelles </w:t>
-      </w:r>
-    </w:p>
-    <w:p>
-      <w:pPr>
-        <w:pStyle w:val="ListParagraph"/>
-        <w:numPr>
-          <w:ilvl w:val="0"/>
-          <w:numId w:val="3"/>
-        </w:numPr>
-        <w:rPr>
-          <w:rFonts w:ascii="Times New Roman" w:hAnsi="Times New Roman" w:cs="Times New Roman"/>
-          <w:sz w:val="24"/>
-          <w:szCs w:val="24"/>
-        </w:rPr>
-      </w:pPr>
-      <w:r>
-        <w:rPr>
-          <w:rFonts w:ascii="Times New Roman" w:hAnsi="Times New Roman" w:cs="Times New Roman"/>
-          <w:sz w:val="24"/>
-          <w:szCs w:val="24"/>
-        </w:rPr>
-        <w:t>L</w:t>
-      </w:r>
-      <w:r>
-        <w:rPr>
-          <w:rFonts w:ascii="Times New Roman" w:hAnsi="Times New Roman" w:cs="Times New Roman"/>
-          <w:sz w:val="24"/>
-          <w:szCs w:val="24"/>
-        </w:rPr>
-        <w:t xml:space="preserve">e système </w:t>
-      </w:r>
-      <w:r>
-        <w:rPr>
-          <w:rFonts w:ascii="Times New Roman" w:hAnsi="Times New Roman" w:cs="Times New Roman"/>
-          <w:sz w:val="24"/>
-          <w:szCs w:val="24"/>
-        </w:rPr>
-        <w:t>doit accommoder trois différents types d’utilisateurs : les administrateur</w:t>
-      </w:r>
-      <w:r>
-        <w:rPr>
-          <w:rFonts w:ascii="Times New Roman" w:hAnsi="Times New Roman" w:cs="Times New Roman"/>
-          <w:sz w:val="24"/>
-          <w:szCs w:val="24"/>
-        </w:rPr>
-        <w:t>s, les fournisseurs de services</w:t>
-      </w:r>
-      <w:r>
-        <w:rPr>
-          <w:rFonts w:ascii="Times New Roman" w:hAnsi="Times New Roman" w:cs="Times New Roman"/>
-          <w:sz w:val="24"/>
-          <w:szCs w:val="24"/>
-        </w:rPr>
-        <w:t xml:space="preserve"> et les propriétaires.</w:t>
-      </w:r>
-    </w:p>
-    <w:p>
-      <w:pPr>
-        <w:pStyle w:val="ListParagraph"/>
-        <w:numPr>
-          <w:ilvl w:val="0"/>
-          <w:numId w:val="3"/>
-        </w:numPr>
-        <w:rPr>
-          <w:rFonts w:ascii="Times New Roman" w:hAnsi="Times New Roman" w:cs="Times New Roman"/>
-          <w:sz w:val="24"/>
-          <w:szCs w:val="24"/>
-        </w:rPr>
-      </w:pPr>
-      <w:r>
-        <w:rPr>
-          <w:rFonts w:ascii="Times New Roman" w:hAnsi="Times New Roman" w:cs="Times New Roman"/>
-          <w:sz w:val="24"/>
-          <w:szCs w:val="24"/>
-        </w:rPr>
-        <w:t xml:space="preserve">Le système </w:t>
-      </w:r>
-      <w:r>
-        <w:rPr>
-          <w:rFonts w:ascii="Times New Roman" w:hAnsi="Times New Roman" w:cs="Times New Roman"/>
-          <w:sz w:val="24"/>
-          <w:szCs w:val="24"/>
-        </w:rPr>
-        <w:t>n doit permettre aux propriétaires de</w:t>
-      </w:r>
-      <w:r>
-        <w:rPr>
-          <w:rFonts w:ascii="Times New Roman" w:hAnsi="Times New Roman" w:cs="Times New Roman"/>
-          <w:sz w:val="24"/>
-          <w:szCs w:val="24"/>
-        </w:rPr>
-        <w:t xml:space="preserve"> faire une recherche des fournisseurs de services et de voir les fournisseurs de services par catégories</w:t>
-      </w:r>
-      <w:r>
-        <w:rPr>
-          <w:rFonts w:ascii="Times New Roman" w:hAnsi="Times New Roman" w:cs="Times New Roman"/>
-          <w:sz w:val="24"/>
-          <w:szCs w:val="24"/>
-        </w:rPr>
-        <w:t>.</w:t>
-      </w:r>
-    </w:p>
-    <w:p>
-      <w:pPr>
-        <w:pStyle w:val="ListParagraph"/>
-        <w:numPr>
-          <w:ilvl w:val="0"/>
-          <w:numId w:val="3"/>
-        </w:numPr>
-        <w:rPr>
-          <w:rFonts w:ascii="Times New Roman" w:hAnsi="Times New Roman" w:cs="Times New Roman"/>
-          <w:sz w:val="24"/>
-          <w:szCs w:val="24"/>
-        </w:rPr>
-      </w:pPr>
-      <w:r>
-        <w:rPr>
-          <w:rFonts w:ascii="Times New Roman" w:hAnsi="Times New Roman" w:cs="Times New Roman"/>
-          <w:sz w:val="24"/>
-          <w:szCs w:val="24"/>
-        </w:rPr>
-        <w:t>Le système</w:t>
-      </w:r>
-      <w:r>
-        <w:rPr>
-          <w:rFonts w:ascii="Times New Roman" w:hAnsi="Times New Roman" w:cs="Times New Roman"/>
-          <w:sz w:val="24"/>
-          <w:szCs w:val="24"/>
-        </w:rPr>
-        <w:t xml:space="preserve"> doit permettre aux administrateurs de </w:t>
-      </w:r>
-      <w:r>
-        <w:rPr>
-          <w:rFonts w:ascii="Times New Roman" w:hAnsi="Times New Roman" w:cs="Times New Roman"/>
-          <w:sz w:val="24"/>
-          <w:szCs w:val="24"/>
-        </w:rPr>
-        <w:t xml:space="preserve">créer </w:t>
-      </w:r>
-      <w:r>
-        <w:rPr>
-          <w:rFonts w:ascii="Times New Roman" w:hAnsi="Times New Roman" w:cs="Times New Roman"/>
-          <w:sz w:val="24"/>
-          <w:szCs w:val="24"/>
-        </w:rPr>
-        <w:t>des services à offrir.</w:t>
-      </w:r>
-    </w:p>
-    <w:p>
-      <w:pPr>
-        <w:pStyle w:val="ListParagraph"/>
-        <w:numPr>
-          <w:ilvl w:val="0"/>
-          <w:numId w:val="3"/>
-        </w:numPr>
-        <w:rPr>
-          <w:rFonts w:ascii="Times New Roman" w:hAnsi="Times New Roman" w:cs="Times New Roman"/>
-          <w:sz w:val="24"/>
-          <w:szCs w:val="24"/>
-        </w:rPr>
-      </w:pPr>
-      <w:r>
-        <w:rPr>
-          <w:rFonts w:ascii="Times New Roman" w:hAnsi="Times New Roman" w:cs="Times New Roman"/>
-          <w:sz w:val="24"/>
-          <w:szCs w:val="24"/>
-        </w:rPr>
-        <w:t>Le système</w:t>
-      </w:r>
-      <w:r>
-        <w:rPr>
-          <w:rFonts w:ascii="Times New Roman" w:hAnsi="Times New Roman" w:cs="Times New Roman"/>
-          <w:sz w:val="24"/>
-          <w:szCs w:val="24"/>
-        </w:rPr>
-        <w:t xml:space="preserve"> doit permettre d’afficher un</w:t>
-      </w:r>
-      <w:r>
-        <w:rPr>
-          <w:rFonts w:ascii="Times New Roman" w:hAnsi="Times New Roman" w:cs="Times New Roman"/>
-          <w:sz w:val="24"/>
-          <w:szCs w:val="24"/>
-        </w:rPr>
-        <w:t xml:space="preserve"> taux horaire spécifié pour chaque service offert</w:t>
-      </w:r>
-      <w:r>
-        <w:rPr>
-          <w:rFonts w:ascii="Times New Roman" w:hAnsi="Times New Roman" w:cs="Times New Roman"/>
-          <w:sz w:val="24"/>
-          <w:szCs w:val="24"/>
-        </w:rPr>
-        <w:t>.</w:t>
-      </w:r>
-    </w:p>
-    <w:p>
-      <w:pPr>
-        <w:pStyle w:val="ListParagraph"/>
-        <w:numPr>
-          <w:ilvl w:val="0"/>
-          <w:numId w:val="3"/>
-        </w:numPr>
-        <w:rPr>
-          <w:rFonts w:ascii="Times New Roman" w:hAnsi="Times New Roman" w:cs="Times New Roman"/>
-          <w:sz w:val="24"/>
-          <w:szCs w:val="24"/>
-        </w:rPr>
-      </w:pPr>
-      <w:r>
-        <w:rPr>
-          <w:rFonts w:ascii="Times New Roman" w:hAnsi="Times New Roman" w:cs="Times New Roman"/>
-          <w:sz w:val="24"/>
-          <w:szCs w:val="24"/>
-        </w:rPr>
-        <w:t>Le système</w:t>
-      </w:r>
-      <w:r>
-        <w:rPr>
-          <w:rFonts w:ascii="Times New Roman" w:hAnsi="Times New Roman" w:cs="Times New Roman"/>
-          <w:sz w:val="24"/>
-          <w:szCs w:val="24"/>
-        </w:rPr>
-        <w:t xml:space="preserve"> doit permettre aux fournisseurs </w:t>
-      </w:r>
-      <w:r>
-        <w:rPr>
-          <w:rFonts w:ascii="Times New Roman" w:hAnsi="Times New Roman" w:cs="Times New Roman"/>
-          <w:sz w:val="24"/>
-          <w:szCs w:val="24"/>
-        </w:rPr>
-        <w:t xml:space="preserve">de service </w:t>
-      </w:r>
-      <w:r>
-        <w:rPr>
-          <w:rFonts w:ascii="Times New Roman" w:hAnsi="Times New Roman" w:cs="Times New Roman"/>
-          <w:sz w:val="24"/>
-          <w:szCs w:val="24"/>
-        </w:rPr>
-        <w:t>de</w:t>
-      </w:r>
-      <w:r>
-        <w:rPr>
-          <w:rFonts w:ascii="Times New Roman" w:hAnsi="Times New Roman" w:cs="Times New Roman"/>
-          <w:sz w:val="24"/>
-          <w:szCs w:val="24"/>
-        </w:rPr>
-        <w:t xml:space="preserve"> créer leur profil et l’associer à un ou plusieurs services créés par l’administrateur.</w:t>
-      </w:r>
-    </w:p>
-    <w:p>
-      <w:pPr>
-        <w:pStyle w:val="ListParagraph"/>
-        <w:numPr>
-          <w:ilvl w:val="0"/>
-          <w:numId w:val="3"/>
-        </w:numPr>
-        <w:rPr>
-          <w:rFonts w:ascii="Times New Roman" w:hAnsi="Times New Roman" w:cs="Times New Roman"/>
-          <w:sz w:val="24"/>
-          <w:szCs w:val="24"/>
-        </w:rPr>
-      </w:pPr>
-      <w:r>
-        <w:rPr>
-          <w:rFonts w:ascii="Times New Roman" w:hAnsi="Times New Roman" w:cs="Times New Roman"/>
-          <w:sz w:val="24"/>
-          <w:szCs w:val="24"/>
-        </w:rPr>
-        <w:t xml:space="preserve">Le système </w:t>
-      </w:r>
-      <w:r>
-        <w:rPr>
-          <w:rFonts w:ascii="Times New Roman" w:hAnsi="Times New Roman" w:cs="Times New Roman"/>
-          <w:sz w:val="24"/>
-          <w:szCs w:val="24"/>
-        </w:rPr>
-        <w:t>do</w:t>
-      </w:r>
-      <w:r>
-        <w:rPr>
-          <w:rFonts w:ascii="Times New Roman" w:hAnsi="Times New Roman" w:cs="Times New Roman"/>
-          <w:sz w:val="24"/>
-          <w:szCs w:val="24"/>
-        </w:rPr>
-        <w:t>it permettre aux fournisseurs d’</w:t>
-      </w:r>
-      <w:r>
-        <w:rPr>
-          <w:rFonts w:ascii="Times New Roman" w:hAnsi="Times New Roman" w:cs="Times New Roman"/>
-          <w:sz w:val="24"/>
-          <w:szCs w:val="24"/>
-        </w:rPr>
-        <w:t xml:space="preserve">ajouter </w:t>
-      </w:r>
-      <w:r>
-        <w:rPr>
-          <w:rFonts w:ascii="Times New Roman" w:hAnsi="Times New Roman" w:cs="Times New Roman"/>
-          <w:sz w:val="24"/>
-          <w:szCs w:val="24"/>
-        </w:rPr>
-        <w:t xml:space="preserve">leurs </w:t>
-      </w:r>
-      <w:r>
-        <w:rPr>
-          <w:rFonts w:ascii="Times New Roman" w:hAnsi="Times New Roman" w:cs="Times New Roman"/>
-          <w:sz w:val="24"/>
-          <w:szCs w:val="24"/>
-        </w:rPr>
-        <w:t>disponibilités.</w:t>
-      </w:r>
-    </w:p>
-    <w:p>
-      <w:pPr>
-        <w:pStyle w:val="ListParagraph"/>
-        <w:numPr>
-          <w:ilvl w:val="0"/>
-          <w:numId w:val="3"/>
-        </w:numPr>
-        <w:rPr>
-          <w:rFonts w:ascii="Times New Roman" w:hAnsi="Times New Roman" w:cs="Times New Roman"/>
-          <w:sz w:val="24"/>
-          <w:szCs w:val="24"/>
-        </w:rPr>
-      </w:pPr>
-      <w:r>
-        <w:rPr>
-          <w:rFonts w:ascii="Times New Roman" w:hAnsi="Times New Roman" w:cs="Times New Roman"/>
-          <w:sz w:val="24"/>
-          <w:szCs w:val="24"/>
-        </w:rPr>
-        <w:t>Le système</w:t>
-      </w:r>
-      <w:r>
-        <w:rPr>
-          <w:rFonts w:ascii="Times New Roman" w:hAnsi="Times New Roman" w:cs="Times New Roman"/>
-          <w:sz w:val="24"/>
-          <w:szCs w:val="24"/>
-        </w:rPr>
-        <w:t xml:space="preserve"> doit permettre aux propriétaires d’</w:t>
-      </w:r>
-      <w:r>
-        <w:rPr>
-          <w:rFonts w:ascii="Times New Roman" w:hAnsi="Times New Roman" w:cs="Times New Roman"/>
-          <w:sz w:val="24"/>
-          <w:szCs w:val="24"/>
-        </w:rPr>
-        <w:t xml:space="preserve">effectuer une recherche pour un fournisseur de </w:t>
-      </w:r>
-      <w:r>
-        <w:rPr>
-          <w:rFonts w:ascii="Times New Roman" w:hAnsi="Times New Roman" w:cs="Times New Roman"/>
-          <w:sz w:val="24"/>
-          <w:szCs w:val="24"/>
-        </w:rPr>
-        <w:t>service.</w:t>
-      </w:r>
-    </w:p>
-    <w:p>
-      <w:pPr>
-        <w:pStyle w:val="ListParagraph"/>
-        <w:numPr>
-          <w:ilvl w:val="0"/>
-          <w:numId w:val="3"/>
-        </w:numPr>
-        <w:rPr>
-          <w:rFonts w:ascii="Times New Roman" w:hAnsi="Times New Roman" w:cs="Times New Roman"/>
-          <w:sz w:val="24"/>
-          <w:szCs w:val="24"/>
-        </w:rPr>
-      </w:pPr>
-      <w:r>
-        <w:rPr>
-          <w:rFonts w:ascii="Times New Roman" w:hAnsi="Times New Roman" w:cs="Times New Roman"/>
-          <w:sz w:val="24"/>
-          <w:szCs w:val="24"/>
-        </w:rPr>
-        <w:t xml:space="preserve">Le système </w:t>
-      </w:r>
-      <w:r>
-        <w:rPr>
-          <w:rFonts w:ascii="Times New Roman" w:hAnsi="Times New Roman" w:cs="Times New Roman"/>
-          <w:sz w:val="24"/>
-          <w:szCs w:val="24"/>
-        </w:rPr>
-        <w:t>doit permettre aux propriétaires de</w:t>
-      </w:r>
-      <w:r>
-        <w:rPr>
-          <w:rFonts w:ascii="Times New Roman" w:hAnsi="Times New Roman" w:cs="Times New Roman"/>
-          <w:sz w:val="24"/>
-          <w:szCs w:val="24"/>
-        </w:rPr>
-        <w:t xml:space="preserve"> prendre un rendez-vous en accommodant les disponibilités du fournisseur.</w:t>
-      </w:r>
-    </w:p>
-    <w:p>
-      <w:pPr>
-        <w:pStyle w:val="ListParagraph"/>
-        <w:numPr>
-          <w:ilvl w:val="0"/>
-          <w:numId w:val="3"/>
-        </w:numPr>
-        <w:rPr>
-          <w:rFonts w:ascii="Times New Roman" w:hAnsi="Times New Roman" w:cs="Times New Roman"/>
-          <w:sz w:val="24"/>
-          <w:szCs w:val="24"/>
-        </w:rPr>
-      </w:pPr>
-      <w:r>
-        <w:rPr>
-          <w:rFonts w:ascii="Times New Roman" w:hAnsi="Times New Roman" w:cs="Times New Roman"/>
-          <w:sz w:val="24"/>
-          <w:szCs w:val="24"/>
-        </w:rPr>
-        <w:t>Le système</w:t>
-      </w:r>
-      <w:r>
-        <w:rPr>
-          <w:rFonts w:ascii="Times New Roman" w:hAnsi="Times New Roman" w:cs="Times New Roman"/>
-          <w:sz w:val="24"/>
-          <w:szCs w:val="24"/>
-        </w:rPr>
-        <w:t xml:space="preserve"> doit permettre aux propriétaires de</w:t>
-      </w:r>
-      <w:r>
-        <w:rPr>
-          <w:rFonts w:ascii="Times New Roman" w:hAnsi="Times New Roman" w:cs="Times New Roman"/>
-          <w:sz w:val="24"/>
-          <w:szCs w:val="24"/>
-        </w:rPr>
-        <w:t xml:space="preserve"> </w:t>
-      </w:r>
-      <w:r>
-        <w:rPr>
-          <w:rFonts w:ascii="Times New Roman" w:hAnsi="Times New Roman" w:cs="Times New Roman"/>
-          <w:sz w:val="24"/>
-          <w:szCs w:val="24"/>
-        </w:rPr>
-        <w:t>donner une cote de service.</w:t>
-      </w:r>
-      <w:r>
-        <w:rPr>
-          <w:rFonts w:ascii="Times New Roman" w:hAnsi="Times New Roman" w:cs="Times New Roman"/>
-          <w:sz w:val="24"/>
-          <w:szCs w:val="24"/>
-        </w:rPr>
-        <w:t xml:space="preserve"> </w:t>
-      </w:r>
-    </w:p>
-    <w:p>
-      <w:pPr>
-        <w:rPr>
-          <w:rFonts w:ascii="Times New Roman" w:hAnsi="Times New Roman" w:cs="Times New Roman"/>
-          <w:sz w:val="28"/>
-          <w:szCs w:val="28"/>
-          <w:u w:val="single"/>
-        </w:rPr>
-      </w:pPr>
-      <w:r>
-        <w:rPr>
-          <w:rFonts w:ascii="Times New Roman" w:hAnsi="Times New Roman" w:cs="Times New Roman"/>
-          <w:sz w:val="28"/>
-          <w:szCs w:val="28"/>
-          <w:u w:val="single"/>
-        </w:rPr>
-        <w:t xml:space="preserve"> </w:t>
-      </w:r>
-    </w:p>
-    <w:p>
-      <w:pPr>
-        <w:rPr>
-          <w:rFonts w:ascii="Times New Roman" w:hAnsi="Times New Roman" w:cs="Times New Roman"/>
-          <w:sz w:val="28"/>
-          <w:szCs w:val="28"/>
-          <w:u w:val="single"/>
-        </w:rPr>
-      </w:pPr>
-      <w:r>
-        <w:rPr>
-          <w:rFonts w:ascii="Times New Roman" w:hAnsi="Times New Roman" w:cs="Times New Roman"/>
-          <w:sz w:val="28"/>
-          <w:szCs w:val="28"/>
-          <w:u w:val="single"/>
-        </w:rPr>
-        <w:t xml:space="preserve">Exigences de qualité </w:t>
-      </w:r>
-    </w:p>
-    <w:p>
-      <w:pPr>
-        <w:pStyle w:val="ListParagraph"/>
-        <w:numPr>
-          <w:ilvl w:val="0"/>
-          <w:numId w:val="4"/>
-        </w:numPr>
-        <w:rPr>
-          <w:rFonts w:ascii="Times New Roman" w:hAnsi="Times New Roman" w:cs="Times New Roman"/>
-          <w:sz w:val="24"/>
-          <w:szCs w:val="24"/>
-        </w:rPr>
-      </w:pPr>
-      <w:r>
-        <w:rPr>
-          <w:rFonts w:ascii="Times New Roman" w:hAnsi="Times New Roman" w:cs="Times New Roman"/>
-          <w:sz w:val="24"/>
-          <w:szCs w:val="24"/>
-        </w:rPr>
-        <w:t>Le système</w:t>
-      </w:r>
-      <w:r>
-        <w:rPr>
-          <w:rFonts w:ascii="Times New Roman" w:hAnsi="Times New Roman" w:cs="Times New Roman"/>
-          <w:sz w:val="24"/>
-          <w:szCs w:val="24"/>
-        </w:rPr>
-        <w:t xml:space="preserve"> doit donner aux administrateurs la possibilité de</w:t>
-      </w:r>
-      <w:r>
-        <w:rPr>
-          <w:rFonts w:ascii="Times New Roman" w:hAnsi="Times New Roman" w:cs="Times New Roman"/>
-          <w:sz w:val="24"/>
-          <w:szCs w:val="24"/>
-        </w:rPr>
-        <w:t xml:space="preserve"> créer au moins 10 services à </w:t>
-      </w:r>
-      <w:r>
-        <w:rPr>
-          <w:rFonts w:ascii="Times New Roman" w:hAnsi="Times New Roman" w:cs="Times New Roman"/>
-          <w:sz w:val="24"/>
-          <w:szCs w:val="24"/>
-        </w:rPr>
-        <w:t>offrir.</w:t>
-      </w:r>
-    </w:p>
-    <w:p>
-      <w:pPr>
-        <w:rPr>
-          <w:rFonts w:ascii="Times New Roman" w:hAnsi="Times New Roman" w:cs="Times New Roman"/>
-        </w:rPr>
-      </w:pPr>
-    </w:p>
-    <w:p>
-      <w:pPr>
-        <w:rPr>
-          <w:rFonts w:ascii="Times New Roman" w:hAnsi="Times New Roman" w:cs="Times New Roman"/>
-          <w:sz w:val="28"/>
-          <w:szCs w:val="28"/>
-          <w:u w:val="single"/>
-        </w:rPr>
-      </w:pPr>
-      <w:r>
-        <w:rPr>
-          <w:rFonts w:ascii="Times New Roman" w:hAnsi="Times New Roman" w:cs="Times New Roman"/>
-          <w:sz w:val="28"/>
-          <w:szCs w:val="28"/>
-          <w:u w:val="single"/>
-        </w:rPr>
-        <w:t>Exigences de processus</w:t>
-      </w:r>
-    </w:p>
-    <w:p>
-      <w:pPr>
-        <w:pStyle w:val="ListParagraph"/>
-        <w:numPr>
-          <w:ilvl w:val="0"/>
-          <w:numId w:val="4"/>
-        </w:numPr>
-        <w:rPr>
-          <w:rFonts w:ascii="Times New Roman" w:hAnsi="Times New Roman" w:cs="Times New Roman"/>
-          <w:sz w:val="24"/>
-        </w:rPr>
-      </w:pPr>
-      <w:r>
-        <w:rPr>
-          <w:rFonts w:ascii="Times New Roman" w:hAnsi="Times New Roman" w:cs="Times New Roman"/>
-          <w:sz w:val="24"/>
-        </w:rPr>
-        <w:t xml:space="preserve">Le système </w:t>
-      </w:r>
-      <w:r>
-        <w:rPr>
-          <w:rFonts w:ascii="Times New Roman" w:hAnsi="Times New Roman" w:cs="Times New Roman"/>
-          <w:sz w:val="24"/>
-        </w:rPr>
-        <w:t xml:space="preserve">doit être développé avec </w:t>
-      </w:r>
-      <w:r>
-        <w:rPr>
-          <w:rFonts w:ascii="Times New Roman" w:hAnsi="Times New Roman" w:cs="Times New Roman"/>
-          <w:sz w:val="24"/>
-        </w:rPr>
-        <w:t>Android Studio</w:t>
-      </w:r>
-      <w:r>
-        <w:rPr>
-          <w:rFonts w:ascii="Times New Roman" w:hAnsi="Times New Roman" w:cs="Times New Roman"/>
-          <w:sz w:val="24"/>
-        </w:rPr>
-        <w:t>.</w:t>
-      </w:r>
-    </w:p>
-    <w:p>
-      <w:pPr>
-        <w:rPr>
-          <w:rFonts w:ascii="Times New Roman" w:hAnsi="Times New Roman" w:cs="Times New Roman"/>
-        </w:rPr>
-      </w:pPr>
-    </w:p>
+        <w:tblLook w:val="04A0" w:firstRow="1" w:lastRow="0" w:firstColumn="1" w:lastColumn="0" w:noHBand="0" w:noVBand="1"/>
+      </w:tblPr>
+      <w:tblGrid>
+        <w:gridCol w:w="3016"/>
+        <w:gridCol w:w="6633"/>
+      </w:tblGrid>
+      <w:tr>
+        <w:trPr>
+          <w:jc w:val="center"/>
+        </w:trPr>
+        <w:tc>
+          <w:tcPr>
+            <w:tcW w:w="3016" w:type="dxa"/>
+            <w:vAlign w:val="center"/>
+          </w:tcPr>
+          <w:p>
+            <w:pPr>
+              <w:jc w:val="center"/>
+            </w:pPr>
+            <w:r>
+              <w:t>Membre</w:t>
+            </w:r>
+          </w:p>
+        </w:tc>
+        <w:tc>
+          <w:tcPr>
+            <w:tcW w:w="6633" w:type="dxa"/>
+            <w:vAlign w:val="center"/>
+          </w:tcPr>
+          <w:p>
+            <w:pPr>
+              <w:jc w:val="center"/>
+            </w:pPr>
+            <w:r>
+              <w:t>Leçon apprise</w:t>
+            </w:r>
+          </w:p>
+        </w:tc>
+      </w:tr>
+      <w:tr>
+        <w:trPr>
+          <w:jc w:val="center"/>
+        </w:trPr>
+        <w:tc>
+          <w:tcPr>
+            <w:tcW w:w="3016" w:type="dxa"/>
+            <w:vAlign w:val="center"/>
+          </w:tcPr>
+          <w:p>
+            <w:r>
+              <w:t xml:space="preserve">Lamya </w:t>
+            </w:r>
+            <w:proofErr w:type="spellStart"/>
+            <w:r>
+              <w:t>Abaline</w:t>
+            </w:r>
+            <w:proofErr w:type="spellEnd"/>
+          </w:p>
+        </w:tc>
+        <w:tc>
+          <w:tcPr>
+            <w:tcW w:w="6633" w:type="dxa"/>
+            <w:vAlign w:val="center"/>
+          </w:tcPr>
+          <w:p>
+            <w:pPr>
+              <w:pStyle w:val="ListParagraph"/>
+              <w:numPr>
+                <w:ilvl w:val="0"/>
+                <w:numId w:val="9"/>
+              </w:numPr>
+            </w:pPr>
+            <w:proofErr w:type="spellStart"/>
+            <w:proofErr w:type="gramStart"/>
+            <w:r>
+              <w:t>ffff</w:t>
+            </w:r>
+            <w:proofErr w:type="spellEnd"/>
+            <w:proofErr w:type="gramEnd"/>
+          </w:p>
+          <w:p>
+            <w:pPr>
+              <w:pStyle w:val="ListParagraph"/>
+              <w:numPr>
+                <w:ilvl w:val="0"/>
+                <w:numId w:val="9"/>
+              </w:numPr>
+            </w:pPr>
+            <w:r>
+              <w:t xml:space="preserve"> </w:t>
+            </w:r>
+            <w:proofErr w:type="spellStart"/>
+            <w:proofErr w:type="gramStart"/>
+            <w:r>
+              <w:t>nijn</w:t>
+            </w:r>
+            <w:proofErr w:type="spellEnd"/>
+            <w:proofErr w:type="gramEnd"/>
+          </w:p>
+        </w:tc>
+      </w:tr>
+      <w:tr>
+        <w:trPr>
+          <w:jc w:val="center"/>
+        </w:trPr>
+        <w:tc>
+          <w:tcPr>
+            <w:tcW w:w="3016" w:type="dxa"/>
+            <w:vAlign w:val="center"/>
+          </w:tcPr>
+          <w:p>
+            <w:proofErr w:type="spellStart"/>
+            <w:r>
+              <w:t>Manal</w:t>
+            </w:r>
+            <w:proofErr w:type="spellEnd"/>
+            <w:r>
+              <w:t xml:space="preserve"> </w:t>
+            </w:r>
+            <w:proofErr w:type="spellStart"/>
+            <w:r>
+              <w:t>Abaline</w:t>
+            </w:r>
+            <w:proofErr w:type="spellEnd"/>
+          </w:p>
+        </w:tc>
+        <w:tc>
+          <w:tcPr>
+            <w:tcW w:w="6633" w:type="dxa"/>
+            <w:vAlign w:val="center"/>
+          </w:tcPr>
+          <w:p>
+            <w:pPr>
+              <w:pStyle w:val="ListParagraph"/>
+              <w:numPr>
+                <w:ilvl w:val="0"/>
+                <w:numId w:val="10"/>
+              </w:numPr>
+            </w:pPr>
+            <w:proofErr w:type="spellStart"/>
+            <w:proofErr w:type="gramStart"/>
+            <w:r>
+              <w:t>f</w:t>
+            </w:r>
+            <w:bookmarkStart w:id="0" w:name="_GoBack"/>
+            <w:bookmarkEnd w:id="0"/>
+            <w:r>
+              <w:t>fsaf</w:t>
+            </w:r>
+            <w:proofErr w:type="spellEnd"/>
+            <w:proofErr w:type="gramEnd"/>
+            <w:r>
+              <w:t xml:space="preserve"> </w:t>
+            </w:r>
+          </w:p>
+          <w:p>
+            <w:pPr>
+              <w:pStyle w:val="ListParagraph"/>
+              <w:numPr>
+                <w:ilvl w:val="0"/>
+                <w:numId w:val="10"/>
+              </w:numPr>
+            </w:pPr>
+            <w:proofErr w:type="spellStart"/>
+            <w:proofErr w:type="gramStart"/>
+            <w:r>
+              <w:t>nijni</w:t>
+            </w:r>
+            <w:proofErr w:type="spellEnd"/>
+            <w:proofErr w:type="gramEnd"/>
+          </w:p>
+        </w:tc>
+      </w:tr>
+      <w:tr>
+        <w:trPr>
+          <w:jc w:val="center"/>
+        </w:trPr>
+        <w:tc>
+          <w:tcPr>
+            <w:tcW w:w="3016" w:type="dxa"/>
+            <w:vAlign w:val="center"/>
+          </w:tcPr>
+          <w:p>
+            <w:r>
+              <w:t xml:space="preserve">Raïssa Mohamed </w:t>
+            </w:r>
+            <w:proofErr w:type="spellStart"/>
+            <w:r>
+              <w:t>Abdillahi</w:t>
+            </w:r>
+            <w:proofErr w:type="spellEnd"/>
+          </w:p>
+        </w:tc>
+        <w:tc>
+          <w:tcPr>
+            <w:tcW w:w="6633" w:type="dxa"/>
+            <w:vAlign w:val="center"/>
+          </w:tcPr>
+          <w:p>
+            <w:pPr>
+              <w:pStyle w:val="ListParagraph"/>
+              <w:numPr>
+                <w:ilvl w:val="0"/>
+                <w:numId w:val="11"/>
+              </w:numPr>
+            </w:pPr>
+            <w:proofErr w:type="spellStart"/>
+            <w:proofErr w:type="gramStart"/>
+            <w:r>
+              <w:t>ffsaf</w:t>
+            </w:r>
+            <w:proofErr w:type="spellEnd"/>
+            <w:proofErr w:type="gramEnd"/>
+            <w:r>
+              <w:t xml:space="preserve"> </w:t>
+            </w:r>
+            <w:proofErr w:type="spellStart"/>
+            <w:r>
+              <w:t>af</w:t>
+            </w:r>
+            <w:proofErr w:type="spellEnd"/>
+            <w:r>
+              <w:t xml:space="preserve"> ni </w:t>
+            </w:r>
+          </w:p>
+          <w:p>
+            <w:pPr>
+              <w:pStyle w:val="ListParagraph"/>
+              <w:numPr>
+                <w:ilvl w:val="0"/>
+                <w:numId w:val="11"/>
+              </w:numPr>
+            </w:pPr>
+            <w:proofErr w:type="spellStart"/>
+            <w:proofErr w:type="gramStart"/>
+            <w:r>
+              <w:t>nijnijoijoij</w:t>
+            </w:r>
+            <w:proofErr w:type="spellEnd"/>
+            <w:proofErr w:type="gramEnd"/>
+          </w:p>
+        </w:tc>
+      </w:tr>
+      <w:tr>
+        <w:trPr>
+          <w:jc w:val="center"/>
+        </w:trPr>
+        <w:tc>
+          <w:tcPr>
+            <w:tcW w:w="3016" w:type="dxa"/>
+            <w:vAlign w:val="center"/>
+          </w:tcPr>
+          <w:p>
+            <w:r>
+              <w:t>Brian Laliberté</w:t>
+            </w:r>
+          </w:p>
+        </w:tc>
+        <w:tc>
+          <w:tcPr>
+            <w:tcW w:w="6633" w:type="dxa"/>
+            <w:vAlign w:val="center"/>
+          </w:tcPr>
+          <w:p>
+            <w:pPr>
+              <w:pStyle w:val="ListParagraph"/>
+              <w:numPr>
+                <w:ilvl w:val="0"/>
+                <w:numId w:val="12"/>
+              </w:numPr>
+            </w:pPr>
+            <w:r>
+              <w:t>Les réunions d’équipes sont inutiles avec Facebook Messenger.</w:t>
+            </w:r>
+          </w:p>
+          <w:p>
+            <w:pPr>
+              <w:pStyle w:val="ListParagraph"/>
+              <w:numPr>
+                <w:ilvl w:val="0"/>
+                <w:numId w:val="12"/>
+              </w:numPr>
+            </w:pPr>
+            <w:r>
+              <w:lastRenderedPageBreak/>
+              <w:t>La réutilisation des ressources disponibles</w:t>
+            </w:r>
+            <w:r>
+              <w:t xml:space="preserve"> est très utile pour être plus efficient.</w:t>
+            </w:r>
+          </w:p>
+        </w:tc>
+      </w:tr>
+      <w:tr>
+        <w:trPr>
+          <w:jc w:val="center"/>
+        </w:trPr>
+        <w:tc>
+          <w:tcPr>
+            <w:tcW w:w="3016" w:type="dxa"/>
+            <w:vAlign w:val="center"/>
+          </w:tcPr>
+          <w:p>
+            <w:proofErr w:type="spellStart"/>
+            <w:r>
+              <w:lastRenderedPageBreak/>
+              <w:t>Mouna</w:t>
+            </w:r>
+            <w:proofErr w:type="spellEnd"/>
+            <w:r>
+              <w:t xml:space="preserve"> </w:t>
+            </w:r>
+            <w:proofErr w:type="spellStart"/>
+            <w:r>
+              <w:t>Laouane</w:t>
+            </w:r>
+            <w:proofErr w:type="spellEnd"/>
+          </w:p>
+        </w:tc>
+        <w:tc>
+          <w:tcPr>
+            <w:tcW w:w="6633" w:type="dxa"/>
+            <w:vAlign w:val="center"/>
+          </w:tcPr>
+          <w:p>
+            <w:pPr>
+              <w:pStyle w:val="ListParagraph"/>
+              <w:numPr>
+                <w:ilvl w:val="0"/>
+                <w:numId w:val="13"/>
+              </w:numPr>
+            </w:pPr>
+            <w:proofErr w:type="spellStart"/>
+            <w:proofErr w:type="gramStart"/>
+            <w:r>
+              <w:t>ffsaf</w:t>
+            </w:r>
+            <w:proofErr w:type="spellEnd"/>
+            <w:proofErr w:type="gramEnd"/>
+            <w:r>
+              <w:t xml:space="preserve"> </w:t>
+            </w:r>
+          </w:p>
+          <w:p>
+            <w:pPr>
+              <w:pStyle w:val="ListParagraph"/>
+              <w:numPr>
+                <w:ilvl w:val="0"/>
+                <w:numId w:val="13"/>
+              </w:numPr>
+            </w:pPr>
+            <w:proofErr w:type="spellStart"/>
+            <w:proofErr w:type="gramStart"/>
+            <w:r>
+              <w:t>nijnij</w:t>
+            </w:r>
+            <w:proofErr w:type="spellEnd"/>
+            <w:proofErr w:type="gramEnd"/>
+          </w:p>
+        </w:tc>
+      </w:tr>
+    </w:tbl>
     <w:p>
       <w:pPr>
         <w:rPr>
@@ -2730,7 +2330,7 @@
       </w:pPr>
     </w:p>
     <w:sectPr>
-      <w:footerReference w:type="default" r:id="rId8"/>
+      <w:footerReference w:type="default" r:id="rId7"/>
       <w:pgSz w:w="11906" w:h="16838"/>
       <w:pgMar w:top="1417" w:right="1417" w:bottom="1417" w:left="1417" w:header="708" w:footer="708" w:gutter="0"/>
       <w:cols w:space="708"/>
@@ -3050,6 +2650,119 @@
     </w:lvl>
   </w:abstractNum>
   <w:abstractNum w:abstractNumId="1" w15:restartNumberingAfterBreak="0">
+    <w:nsid w:val="19DC4749"/>
+    <w:multiLevelType w:val="hybridMultilevel"/>
+    <w:tmpl w:val="028E4FCA"/>
+    <w:lvl w:ilvl="0" w:tplc="0C0C000F">
+      <w:start w:val="1"/>
+      <w:numFmt w:val="decimal"/>
+      <w:lvlText w:val="%1."/>
+      <w:lvlJc w:val="left"/>
+      <w:pPr>
+        <w:ind w:left="720" w:hanging="360"/>
+      </w:pPr>
+      <w:rPr>
+        <w:rFonts w:hint="default"/>
+      </w:rPr>
+    </w:lvl>
+    <w:lvl w:ilvl="1" w:tplc="0C0C0003" w:tentative="1">
+      <w:start w:val="1"/>
+      <w:numFmt w:val="bullet"/>
+      <w:lvlText w:val="o"/>
+      <w:lvlJc w:val="left"/>
+      <w:pPr>
+        <w:ind w:left="1440" w:hanging="360"/>
+      </w:pPr>
+      <w:rPr>
+        <w:rFonts w:ascii="Courier New" w:hAnsi="Courier New" w:cs="Courier New" w:hint="default"/>
+      </w:rPr>
+    </w:lvl>
+    <w:lvl w:ilvl="2" w:tplc="0C0C0005" w:tentative="1">
+      <w:start w:val="1"/>
+      <w:numFmt w:val="bullet"/>
+      <w:lvlText w:val=""/>
+      <w:lvlJc w:val="left"/>
+      <w:pPr>
+        <w:ind w:left="2160" w:hanging="360"/>
+      </w:pPr>
+      <w:rPr>
+        <w:rFonts w:ascii="Wingdings" w:hAnsi="Wingdings" w:hint="default"/>
+      </w:rPr>
+    </w:lvl>
+    <w:lvl w:ilvl="3" w:tplc="0C0C0001" w:tentative="1">
+      <w:start w:val="1"/>
+      <w:numFmt w:val="bullet"/>
+      <w:lvlText w:val=""/>
+      <w:lvlJc w:val="left"/>
+      <w:pPr>
+        <w:ind w:left="2880" w:hanging="360"/>
+      </w:pPr>
+      <w:rPr>
+        <w:rFonts w:ascii="Symbol" w:hAnsi="Symbol" w:hint="default"/>
+      </w:rPr>
+    </w:lvl>
+    <w:lvl w:ilvl="4" w:tplc="0C0C0003" w:tentative="1">
+      <w:start w:val="1"/>
+      <w:numFmt w:val="bullet"/>
+      <w:lvlText w:val="o"/>
+      <w:lvlJc w:val="left"/>
+      <w:pPr>
+        <w:ind w:left="3600" w:hanging="360"/>
+      </w:pPr>
+      <w:rPr>
+        <w:rFonts w:ascii="Courier New" w:hAnsi="Courier New" w:cs="Courier New" w:hint="default"/>
+      </w:rPr>
+    </w:lvl>
+    <w:lvl w:ilvl="5" w:tplc="0C0C0005" w:tentative="1">
+      <w:start w:val="1"/>
+      <w:numFmt w:val="bullet"/>
+      <w:lvlText w:val=""/>
+      <w:lvlJc w:val="left"/>
+      <w:pPr>
+        <w:ind w:left="4320" w:hanging="360"/>
+      </w:pPr>
+      <w:rPr>
+        <w:rFonts w:ascii="Wingdings" w:hAnsi="Wingdings" w:hint="default"/>
+      </w:rPr>
+    </w:lvl>
+    <w:lvl w:ilvl="6" w:tplc="0C0C0001" w:tentative="1">
+      <w:start w:val="1"/>
+      <w:numFmt w:val="bullet"/>
+      <w:lvlText w:val=""/>
+      <w:lvlJc w:val="left"/>
+      <w:pPr>
+        <w:ind w:left="5040" w:hanging="360"/>
+      </w:pPr>
+      <w:rPr>
+        <w:rFonts w:ascii="Symbol" w:hAnsi="Symbol" w:hint="default"/>
+      </w:rPr>
+    </w:lvl>
+    <w:lvl w:ilvl="7" w:tplc="0C0C0003" w:tentative="1">
+      <w:start w:val="1"/>
+      <w:numFmt w:val="bullet"/>
+      <w:lvlText w:val="o"/>
+      <w:lvlJc w:val="left"/>
+      <w:pPr>
+        <w:ind w:left="5760" w:hanging="360"/>
+      </w:pPr>
+      <w:rPr>
+        <w:rFonts w:ascii="Courier New" w:hAnsi="Courier New" w:cs="Courier New" w:hint="default"/>
+      </w:rPr>
+    </w:lvl>
+    <w:lvl w:ilvl="8" w:tplc="0C0C0005" w:tentative="1">
+      <w:start w:val="1"/>
+      <w:numFmt w:val="bullet"/>
+      <w:lvlText w:val=""/>
+      <w:lvlJc w:val="left"/>
+      <w:pPr>
+        <w:ind w:left="6480" w:hanging="360"/>
+      </w:pPr>
+      <w:rPr>
+        <w:rFonts w:ascii="Wingdings" w:hAnsi="Wingdings" w:hint="default"/>
+      </w:rPr>
+    </w:lvl>
+  </w:abstractNum>
+  <w:abstractNum w:abstractNumId="2" w15:restartNumberingAfterBreak="0">
     <w:nsid w:val="21F27499"/>
     <w:multiLevelType w:val="hybridMultilevel"/>
     <w:tmpl w:val="ACBAE6BC"/>
@@ -3162,7 +2875,120 @@
       </w:rPr>
     </w:lvl>
   </w:abstractNum>
-  <w:abstractNum w:abstractNumId="2" w15:restartNumberingAfterBreak="0">
+  <w:abstractNum w:abstractNumId="3" w15:restartNumberingAfterBreak="0">
+    <w:nsid w:val="243D78DF"/>
+    <w:multiLevelType w:val="hybridMultilevel"/>
+    <w:tmpl w:val="47A6FCF0"/>
+    <w:lvl w:ilvl="0" w:tplc="0C0C000F">
+      <w:start w:val="1"/>
+      <w:numFmt w:val="decimal"/>
+      <w:lvlText w:val="%1."/>
+      <w:lvlJc w:val="left"/>
+      <w:pPr>
+        <w:ind w:left="720" w:hanging="360"/>
+      </w:pPr>
+      <w:rPr>
+        <w:rFonts w:hint="default"/>
+      </w:rPr>
+    </w:lvl>
+    <w:lvl w:ilvl="1" w:tplc="0C0C0003" w:tentative="1">
+      <w:start w:val="1"/>
+      <w:numFmt w:val="bullet"/>
+      <w:lvlText w:val="o"/>
+      <w:lvlJc w:val="left"/>
+      <w:pPr>
+        <w:ind w:left="1440" w:hanging="360"/>
+      </w:pPr>
+      <w:rPr>
+        <w:rFonts w:ascii="Courier New" w:hAnsi="Courier New" w:cs="Courier New" w:hint="default"/>
+      </w:rPr>
+    </w:lvl>
+    <w:lvl w:ilvl="2" w:tplc="0C0C0005" w:tentative="1">
+      <w:start w:val="1"/>
+      <w:numFmt w:val="bullet"/>
+      <w:lvlText w:val=""/>
+      <w:lvlJc w:val="left"/>
+      <w:pPr>
+        <w:ind w:left="2160" w:hanging="360"/>
+      </w:pPr>
+      <w:rPr>
+        <w:rFonts w:ascii="Wingdings" w:hAnsi="Wingdings" w:hint="default"/>
+      </w:rPr>
+    </w:lvl>
+    <w:lvl w:ilvl="3" w:tplc="0C0C0001" w:tentative="1">
+      <w:start w:val="1"/>
+      <w:numFmt w:val="bullet"/>
+      <w:lvlText w:val=""/>
+      <w:lvlJc w:val="left"/>
+      <w:pPr>
+        <w:ind w:left="2880" w:hanging="360"/>
+      </w:pPr>
+      <w:rPr>
+        <w:rFonts w:ascii="Symbol" w:hAnsi="Symbol" w:hint="default"/>
+      </w:rPr>
+    </w:lvl>
+    <w:lvl w:ilvl="4" w:tplc="0C0C0003" w:tentative="1">
+      <w:start w:val="1"/>
+      <w:numFmt w:val="bullet"/>
+      <w:lvlText w:val="o"/>
+      <w:lvlJc w:val="left"/>
+      <w:pPr>
+        <w:ind w:left="3600" w:hanging="360"/>
+      </w:pPr>
+      <w:rPr>
+        <w:rFonts w:ascii="Courier New" w:hAnsi="Courier New" w:cs="Courier New" w:hint="default"/>
+      </w:rPr>
+    </w:lvl>
+    <w:lvl w:ilvl="5" w:tplc="0C0C0005" w:tentative="1">
+      <w:start w:val="1"/>
+      <w:numFmt w:val="bullet"/>
+      <w:lvlText w:val=""/>
+      <w:lvlJc w:val="left"/>
+      <w:pPr>
+        <w:ind w:left="4320" w:hanging="360"/>
+      </w:pPr>
+      <w:rPr>
+        <w:rFonts w:ascii="Wingdings" w:hAnsi="Wingdings" w:hint="default"/>
+      </w:rPr>
+    </w:lvl>
+    <w:lvl w:ilvl="6" w:tplc="0C0C0001" w:tentative="1">
+      <w:start w:val="1"/>
+      <w:numFmt w:val="bullet"/>
+      <w:lvlText w:val=""/>
+      <w:lvlJc w:val="left"/>
+      <w:pPr>
+        <w:ind w:left="5040" w:hanging="360"/>
+      </w:pPr>
+      <w:rPr>
+        <w:rFonts w:ascii="Symbol" w:hAnsi="Symbol" w:hint="default"/>
+      </w:rPr>
+    </w:lvl>
+    <w:lvl w:ilvl="7" w:tplc="0C0C0003" w:tentative="1">
+      <w:start w:val="1"/>
+      <w:numFmt w:val="bullet"/>
+      <w:lvlText w:val="o"/>
+      <w:lvlJc w:val="left"/>
+      <w:pPr>
+        <w:ind w:left="5760" w:hanging="360"/>
+      </w:pPr>
+      <w:rPr>
+        <w:rFonts w:ascii="Courier New" w:hAnsi="Courier New" w:cs="Courier New" w:hint="default"/>
+      </w:rPr>
+    </w:lvl>
+    <w:lvl w:ilvl="8" w:tplc="0C0C0005" w:tentative="1">
+      <w:start w:val="1"/>
+      <w:numFmt w:val="bullet"/>
+      <w:lvlText w:val=""/>
+      <w:lvlJc w:val="left"/>
+      <w:pPr>
+        <w:ind w:left="6480" w:hanging="360"/>
+      </w:pPr>
+      <w:rPr>
+        <w:rFonts w:ascii="Wingdings" w:hAnsi="Wingdings" w:hint="default"/>
+      </w:rPr>
+    </w:lvl>
+  </w:abstractNum>
+  <w:abstractNum w:abstractNumId="4" w15:restartNumberingAfterBreak="0">
     <w:nsid w:val="38C63C55"/>
     <w:multiLevelType w:val="hybridMultilevel"/>
     <w:tmpl w:val="71CCFEAE"/>
@@ -3275,7 +3101,7 @@
       </w:rPr>
     </w:lvl>
   </w:abstractNum>
-  <w:abstractNum w:abstractNumId="3" w15:restartNumberingAfterBreak="0">
+  <w:abstractNum w:abstractNumId="5" w15:restartNumberingAfterBreak="0">
     <w:nsid w:val="3FA61543"/>
     <w:multiLevelType w:val="hybridMultilevel"/>
     <w:tmpl w:val="A8DEF708"/>
@@ -3388,7 +3214,7 @@
       </w:rPr>
     </w:lvl>
   </w:abstractNum>
-  <w:abstractNum w:abstractNumId="4" w15:restartNumberingAfterBreak="0">
+  <w:abstractNum w:abstractNumId="6" w15:restartNumberingAfterBreak="0">
     <w:nsid w:val="42323E95"/>
     <w:multiLevelType w:val="hybridMultilevel"/>
     <w:tmpl w:val="19BA7B02"/>
@@ -3501,7 +3327,233 @@
       </w:rPr>
     </w:lvl>
   </w:abstractNum>
-  <w:abstractNum w:abstractNumId="5" w15:restartNumberingAfterBreak="0">
+  <w:abstractNum w:abstractNumId="7" w15:restartNumberingAfterBreak="0">
+    <w:nsid w:val="49992EF7"/>
+    <w:multiLevelType w:val="hybridMultilevel"/>
+    <w:tmpl w:val="2A5EDBAA"/>
+    <w:lvl w:ilvl="0" w:tplc="0C0C000F">
+      <w:start w:val="1"/>
+      <w:numFmt w:val="decimal"/>
+      <w:lvlText w:val="%1."/>
+      <w:lvlJc w:val="left"/>
+      <w:pPr>
+        <w:ind w:left="720" w:hanging="360"/>
+      </w:pPr>
+      <w:rPr>
+        <w:rFonts w:hint="default"/>
+      </w:rPr>
+    </w:lvl>
+    <w:lvl w:ilvl="1" w:tplc="0C0C0003" w:tentative="1">
+      <w:start w:val="1"/>
+      <w:numFmt w:val="bullet"/>
+      <w:lvlText w:val="o"/>
+      <w:lvlJc w:val="left"/>
+      <w:pPr>
+        <w:ind w:left="1440" w:hanging="360"/>
+      </w:pPr>
+      <w:rPr>
+        <w:rFonts w:ascii="Courier New" w:hAnsi="Courier New" w:cs="Courier New" w:hint="default"/>
+      </w:rPr>
+    </w:lvl>
+    <w:lvl w:ilvl="2" w:tplc="0C0C0005" w:tentative="1">
+      <w:start w:val="1"/>
+      <w:numFmt w:val="bullet"/>
+      <w:lvlText w:val=""/>
+      <w:lvlJc w:val="left"/>
+      <w:pPr>
+        <w:ind w:left="2160" w:hanging="360"/>
+      </w:pPr>
+      <w:rPr>
+        <w:rFonts w:ascii="Wingdings" w:hAnsi="Wingdings" w:hint="default"/>
+      </w:rPr>
+    </w:lvl>
+    <w:lvl w:ilvl="3" w:tplc="0C0C0001" w:tentative="1">
+      <w:start w:val="1"/>
+      <w:numFmt w:val="bullet"/>
+      <w:lvlText w:val=""/>
+      <w:lvlJc w:val="left"/>
+      <w:pPr>
+        <w:ind w:left="2880" w:hanging="360"/>
+      </w:pPr>
+      <w:rPr>
+        <w:rFonts w:ascii="Symbol" w:hAnsi="Symbol" w:hint="default"/>
+      </w:rPr>
+    </w:lvl>
+    <w:lvl w:ilvl="4" w:tplc="0C0C0003" w:tentative="1">
+      <w:start w:val="1"/>
+      <w:numFmt w:val="bullet"/>
+      <w:lvlText w:val="o"/>
+      <w:lvlJc w:val="left"/>
+      <w:pPr>
+        <w:ind w:left="3600" w:hanging="360"/>
+      </w:pPr>
+      <w:rPr>
+        <w:rFonts w:ascii="Courier New" w:hAnsi="Courier New" w:cs="Courier New" w:hint="default"/>
+      </w:rPr>
+    </w:lvl>
+    <w:lvl w:ilvl="5" w:tplc="0C0C0005" w:tentative="1">
+      <w:start w:val="1"/>
+      <w:numFmt w:val="bullet"/>
+      <w:lvlText w:val=""/>
+      <w:lvlJc w:val="left"/>
+      <w:pPr>
+        <w:ind w:left="4320" w:hanging="360"/>
+      </w:pPr>
+      <w:rPr>
+        <w:rFonts w:ascii="Wingdings" w:hAnsi="Wingdings" w:hint="default"/>
+      </w:rPr>
+    </w:lvl>
+    <w:lvl w:ilvl="6" w:tplc="0C0C0001" w:tentative="1">
+      <w:start w:val="1"/>
+      <w:numFmt w:val="bullet"/>
+      <w:lvlText w:val=""/>
+      <w:lvlJc w:val="left"/>
+      <w:pPr>
+        <w:ind w:left="5040" w:hanging="360"/>
+      </w:pPr>
+      <w:rPr>
+        <w:rFonts w:ascii="Symbol" w:hAnsi="Symbol" w:hint="default"/>
+      </w:rPr>
+    </w:lvl>
+    <w:lvl w:ilvl="7" w:tplc="0C0C0003" w:tentative="1">
+      <w:start w:val="1"/>
+      <w:numFmt w:val="bullet"/>
+      <w:lvlText w:val="o"/>
+      <w:lvlJc w:val="left"/>
+      <w:pPr>
+        <w:ind w:left="5760" w:hanging="360"/>
+      </w:pPr>
+      <w:rPr>
+        <w:rFonts w:ascii="Courier New" w:hAnsi="Courier New" w:cs="Courier New" w:hint="default"/>
+      </w:rPr>
+    </w:lvl>
+    <w:lvl w:ilvl="8" w:tplc="0C0C0005" w:tentative="1">
+      <w:start w:val="1"/>
+      <w:numFmt w:val="bullet"/>
+      <w:lvlText w:val=""/>
+      <w:lvlJc w:val="left"/>
+      <w:pPr>
+        <w:ind w:left="6480" w:hanging="360"/>
+      </w:pPr>
+      <w:rPr>
+        <w:rFonts w:ascii="Wingdings" w:hAnsi="Wingdings" w:hint="default"/>
+      </w:rPr>
+    </w:lvl>
+  </w:abstractNum>
+  <w:abstractNum w:abstractNumId="8" w15:restartNumberingAfterBreak="0">
+    <w:nsid w:val="4BAE06AC"/>
+    <w:multiLevelType w:val="hybridMultilevel"/>
+    <w:tmpl w:val="EDDA8B04"/>
+    <w:lvl w:ilvl="0" w:tplc="0C0C000F">
+      <w:start w:val="1"/>
+      <w:numFmt w:val="decimal"/>
+      <w:lvlText w:val="%1."/>
+      <w:lvlJc w:val="left"/>
+      <w:pPr>
+        <w:ind w:left="720" w:hanging="360"/>
+      </w:pPr>
+      <w:rPr>
+        <w:rFonts w:hint="default"/>
+      </w:rPr>
+    </w:lvl>
+    <w:lvl w:ilvl="1" w:tplc="0C0C0003" w:tentative="1">
+      <w:start w:val="1"/>
+      <w:numFmt w:val="bullet"/>
+      <w:lvlText w:val="o"/>
+      <w:lvlJc w:val="left"/>
+      <w:pPr>
+        <w:ind w:left="1440" w:hanging="360"/>
+      </w:pPr>
+      <w:rPr>
+        <w:rFonts w:ascii="Courier New" w:hAnsi="Courier New" w:cs="Courier New" w:hint="default"/>
+      </w:rPr>
+    </w:lvl>
+    <w:lvl w:ilvl="2" w:tplc="0C0C0005" w:tentative="1">
+      <w:start w:val="1"/>
+      <w:numFmt w:val="bullet"/>
+      <w:lvlText w:val=""/>
+      <w:lvlJc w:val="left"/>
+      <w:pPr>
+        <w:ind w:left="2160" w:hanging="360"/>
+      </w:pPr>
+      <w:rPr>
+        <w:rFonts w:ascii="Wingdings" w:hAnsi="Wingdings" w:hint="default"/>
+      </w:rPr>
+    </w:lvl>
+    <w:lvl w:ilvl="3" w:tplc="0C0C0001" w:tentative="1">
+      <w:start w:val="1"/>
+      <w:numFmt w:val="bullet"/>
+      <w:lvlText w:val=""/>
+      <w:lvlJc w:val="left"/>
+      <w:pPr>
+        <w:ind w:left="2880" w:hanging="360"/>
+      </w:pPr>
+      <w:rPr>
+        <w:rFonts w:ascii="Symbol" w:hAnsi="Symbol" w:hint="default"/>
+      </w:rPr>
+    </w:lvl>
+    <w:lvl w:ilvl="4" w:tplc="0C0C0003" w:tentative="1">
+      <w:start w:val="1"/>
+      <w:numFmt w:val="bullet"/>
+      <w:lvlText w:val="o"/>
+      <w:lvlJc w:val="left"/>
+      <w:pPr>
+        <w:ind w:left="3600" w:hanging="360"/>
+      </w:pPr>
+      <w:rPr>
+        <w:rFonts w:ascii="Courier New" w:hAnsi="Courier New" w:cs="Courier New" w:hint="default"/>
+      </w:rPr>
+    </w:lvl>
+    <w:lvl w:ilvl="5" w:tplc="0C0C0005" w:tentative="1">
+      <w:start w:val="1"/>
+      <w:numFmt w:val="bullet"/>
+      <w:lvlText w:val=""/>
+      <w:lvlJc w:val="left"/>
+      <w:pPr>
+        <w:ind w:left="4320" w:hanging="360"/>
+      </w:pPr>
+      <w:rPr>
+        <w:rFonts w:ascii="Wingdings" w:hAnsi="Wingdings" w:hint="default"/>
+      </w:rPr>
+    </w:lvl>
+    <w:lvl w:ilvl="6" w:tplc="0C0C0001" w:tentative="1">
+      <w:start w:val="1"/>
+      <w:numFmt w:val="bullet"/>
+      <w:lvlText w:val=""/>
+      <w:lvlJc w:val="left"/>
+      <w:pPr>
+        <w:ind w:left="5040" w:hanging="360"/>
+      </w:pPr>
+      <w:rPr>
+        <w:rFonts w:ascii="Symbol" w:hAnsi="Symbol" w:hint="default"/>
+      </w:rPr>
+    </w:lvl>
+    <w:lvl w:ilvl="7" w:tplc="0C0C0003" w:tentative="1">
+      <w:start w:val="1"/>
+      <w:numFmt w:val="bullet"/>
+      <w:lvlText w:val="o"/>
+      <w:lvlJc w:val="left"/>
+      <w:pPr>
+        <w:ind w:left="5760" w:hanging="360"/>
+      </w:pPr>
+      <w:rPr>
+        <w:rFonts w:ascii="Courier New" w:hAnsi="Courier New" w:cs="Courier New" w:hint="default"/>
+      </w:rPr>
+    </w:lvl>
+    <w:lvl w:ilvl="8" w:tplc="0C0C0005" w:tentative="1">
+      <w:start w:val="1"/>
+      <w:numFmt w:val="bullet"/>
+      <w:lvlText w:val=""/>
+      <w:lvlJc w:val="left"/>
+      <w:pPr>
+        <w:ind w:left="6480" w:hanging="360"/>
+      </w:pPr>
+      <w:rPr>
+        <w:rFonts w:ascii="Wingdings" w:hAnsi="Wingdings" w:hint="default"/>
+      </w:rPr>
+    </w:lvl>
+  </w:abstractNum>
+  <w:abstractNum w:abstractNumId="9" w15:restartNumberingAfterBreak="0">
     <w:nsid w:val="5F004959"/>
     <w:multiLevelType w:val="hybridMultilevel"/>
     <w:tmpl w:val="F6560DA6"/>
@@ -3614,7 +3666,120 @@
       </w:rPr>
     </w:lvl>
   </w:abstractNum>
-  <w:abstractNum w:abstractNumId="6" w15:restartNumberingAfterBreak="0">
+  <w:abstractNum w:abstractNumId="10" w15:restartNumberingAfterBreak="0">
+    <w:nsid w:val="6BF57312"/>
+    <w:multiLevelType w:val="hybridMultilevel"/>
+    <w:tmpl w:val="AECA2D9A"/>
+    <w:lvl w:ilvl="0" w:tplc="0C0C000F">
+      <w:start w:val="1"/>
+      <w:numFmt w:val="decimal"/>
+      <w:lvlText w:val="%1."/>
+      <w:lvlJc w:val="left"/>
+      <w:pPr>
+        <w:ind w:left="720" w:hanging="360"/>
+      </w:pPr>
+      <w:rPr>
+        <w:rFonts w:hint="default"/>
+      </w:rPr>
+    </w:lvl>
+    <w:lvl w:ilvl="1" w:tplc="0C0C0003" w:tentative="1">
+      <w:start w:val="1"/>
+      <w:numFmt w:val="bullet"/>
+      <w:lvlText w:val="o"/>
+      <w:lvlJc w:val="left"/>
+      <w:pPr>
+        <w:ind w:left="1440" w:hanging="360"/>
+      </w:pPr>
+      <w:rPr>
+        <w:rFonts w:ascii="Courier New" w:hAnsi="Courier New" w:cs="Courier New" w:hint="default"/>
+      </w:rPr>
+    </w:lvl>
+    <w:lvl w:ilvl="2" w:tplc="0C0C0005" w:tentative="1">
+      <w:start w:val="1"/>
+      <w:numFmt w:val="bullet"/>
+      <w:lvlText w:val=""/>
+      <w:lvlJc w:val="left"/>
+      <w:pPr>
+        <w:ind w:left="2160" w:hanging="360"/>
+      </w:pPr>
+      <w:rPr>
+        <w:rFonts w:ascii="Wingdings" w:hAnsi="Wingdings" w:hint="default"/>
+      </w:rPr>
+    </w:lvl>
+    <w:lvl w:ilvl="3" w:tplc="0C0C0001" w:tentative="1">
+      <w:start w:val="1"/>
+      <w:numFmt w:val="bullet"/>
+      <w:lvlText w:val=""/>
+      <w:lvlJc w:val="left"/>
+      <w:pPr>
+        <w:ind w:left="2880" w:hanging="360"/>
+      </w:pPr>
+      <w:rPr>
+        <w:rFonts w:ascii="Symbol" w:hAnsi="Symbol" w:hint="default"/>
+      </w:rPr>
+    </w:lvl>
+    <w:lvl w:ilvl="4" w:tplc="0C0C0003" w:tentative="1">
+      <w:start w:val="1"/>
+      <w:numFmt w:val="bullet"/>
+      <w:lvlText w:val="o"/>
+      <w:lvlJc w:val="left"/>
+      <w:pPr>
+        <w:ind w:left="3600" w:hanging="360"/>
+      </w:pPr>
+      <w:rPr>
+        <w:rFonts w:ascii="Courier New" w:hAnsi="Courier New" w:cs="Courier New" w:hint="default"/>
+      </w:rPr>
+    </w:lvl>
+    <w:lvl w:ilvl="5" w:tplc="0C0C0005" w:tentative="1">
+      <w:start w:val="1"/>
+      <w:numFmt w:val="bullet"/>
+      <w:lvlText w:val=""/>
+      <w:lvlJc w:val="left"/>
+      <w:pPr>
+        <w:ind w:left="4320" w:hanging="360"/>
+      </w:pPr>
+      <w:rPr>
+        <w:rFonts w:ascii="Wingdings" w:hAnsi="Wingdings" w:hint="default"/>
+      </w:rPr>
+    </w:lvl>
+    <w:lvl w:ilvl="6" w:tplc="0C0C0001" w:tentative="1">
+      <w:start w:val="1"/>
+      <w:numFmt w:val="bullet"/>
+      <w:lvlText w:val=""/>
+      <w:lvlJc w:val="left"/>
+      <w:pPr>
+        <w:ind w:left="5040" w:hanging="360"/>
+      </w:pPr>
+      <w:rPr>
+        <w:rFonts w:ascii="Symbol" w:hAnsi="Symbol" w:hint="default"/>
+      </w:rPr>
+    </w:lvl>
+    <w:lvl w:ilvl="7" w:tplc="0C0C0003" w:tentative="1">
+      <w:start w:val="1"/>
+      <w:numFmt w:val="bullet"/>
+      <w:lvlText w:val="o"/>
+      <w:lvlJc w:val="left"/>
+      <w:pPr>
+        <w:ind w:left="5760" w:hanging="360"/>
+      </w:pPr>
+      <w:rPr>
+        <w:rFonts w:ascii="Courier New" w:hAnsi="Courier New" w:cs="Courier New" w:hint="default"/>
+      </w:rPr>
+    </w:lvl>
+    <w:lvl w:ilvl="8" w:tplc="0C0C0005" w:tentative="1">
+      <w:start w:val="1"/>
+      <w:numFmt w:val="bullet"/>
+      <w:lvlText w:val=""/>
+      <w:lvlJc w:val="left"/>
+      <w:pPr>
+        <w:ind w:left="6480" w:hanging="360"/>
+      </w:pPr>
+      <w:rPr>
+        <w:rFonts w:ascii="Wingdings" w:hAnsi="Wingdings" w:hint="default"/>
+      </w:rPr>
+    </w:lvl>
+  </w:abstractNum>
+  <w:abstractNum w:abstractNumId="11" w15:restartNumberingAfterBreak="0">
     <w:nsid w:val="72EC1841"/>
     <w:multiLevelType w:val="hybridMultilevel"/>
     <w:tmpl w:val="4BC42966"/>
@@ -3727,7 +3892,7 @@
       </w:rPr>
     </w:lvl>
   </w:abstractNum>
-  <w:abstractNum w:abstractNumId="7" w15:restartNumberingAfterBreak="0">
+  <w:abstractNum w:abstractNumId="12" w15:restartNumberingAfterBreak="0">
     <w:nsid w:val="79632606"/>
     <w:multiLevelType w:val="hybridMultilevel"/>
     <w:tmpl w:val="BE4E41C2"/>
@@ -3841,28 +4006,43 @@
     </w:lvl>
   </w:abstractNum>
   <w:num w:numId="1">
-    <w:abstractNumId w:val="2"/>
+    <w:abstractNumId w:val="4"/>
   </w:num>
   <w:num w:numId="2">
-    <w:abstractNumId w:val="7"/>
+    <w:abstractNumId w:val="12"/>
   </w:num>
   <w:num w:numId="3">
-    <w:abstractNumId w:val="5"/>
+    <w:abstractNumId w:val="9"/>
   </w:num>
   <w:num w:numId="4">
     <w:abstractNumId w:val="0"/>
   </w:num>
   <w:num w:numId="5">
-    <w:abstractNumId w:val="4"/>
+    <w:abstractNumId w:val="6"/>
   </w:num>
   <w:num w:numId="6">
-    <w:abstractNumId w:val="6"/>
+    <w:abstractNumId w:val="11"/>
   </w:num>
   <w:num w:numId="7">
+    <w:abstractNumId w:val="5"/>
+  </w:num>
+  <w:num w:numId="8">
+    <w:abstractNumId w:val="2"/>
+  </w:num>
+  <w:num w:numId="9">
     <w:abstractNumId w:val="3"/>
   </w:num>
-  <w:num w:numId="8">
+  <w:num w:numId="10">
+    <w:abstractNumId w:val="7"/>
+  </w:num>
+  <w:num w:numId="11">
     <w:abstractNumId w:val="1"/>
+  </w:num>
+  <w:num w:numId="12">
+    <w:abstractNumId w:val="10"/>
+  </w:num>
+  <w:num w:numId="13">
+    <w:abstractNumId w:val="8"/>
   </w:num>
 </w:numbering>
 </file>

</xml_diff>